<commit_message>
Ich habe an meiner Dokumentation weitergeschrieben und habe noch ein paar Bilder benutzt
</commit_message>
<xml_diff>
--- a/docs/250403_Projekt Dokumentation_Tom_Nielsen.docx
+++ b/docs/250403_Projekt Dokumentation_Tom_Nielsen.docx
@@ -1466,7 +1466,7 @@
       <w:r>
         <w:fldChar w:fldCharType="separate"/>
       </w:r>
-      <w:hyperlink w:anchor="_Toc196900598" w:history="1">
+      <w:hyperlink w:anchor="_Toc197608406" w:history="1">
         <w:r>
           <w:rPr>
             <w:rStyle w:val="Hyperlink"/>
@@ -1507,7 +1507,7 @@
           <w:rPr>
             <w:webHidden/>
           </w:rPr>
-          <w:instrText xml:space="preserve"> PAGEREF _Toc196900598 \h </w:instrText>
+          <w:instrText xml:space="preserve"> PAGEREF _Toc197608406 \h </w:instrText>
         </w:r>
         <w:r>
           <w:rPr>
@@ -1548,7 +1548,7 @@
           <w14:ligatures w14:val="standardContextual"/>
         </w:rPr>
       </w:pPr>
-      <w:hyperlink w:anchor="_Toc196900599" w:history="1">
+      <w:hyperlink w:anchor="_Toc197608407" w:history="1">
         <w:r>
           <w:rPr>
             <w:rStyle w:val="Hyperlink"/>
@@ -1572,7 +1572,7 @@
           <w:rPr>
             <w:rStyle w:val="Hyperlink"/>
           </w:rPr>
-          <w:t>Informieren</w:t>
+          <w:t>Ausgangslage</w:t>
         </w:r>
         <w:r>
           <w:rPr>
@@ -1590,7 +1590,7 @@
           <w:rPr>
             <w:webHidden/>
           </w:rPr>
-          <w:instrText xml:space="preserve"> PAGEREF _Toc196900599 \h </w:instrText>
+          <w:instrText xml:space="preserve"> PAGEREF _Toc197608407 \h </w:instrText>
         </w:r>
         <w:r>
           <w:rPr>
@@ -1631,7 +1631,7 @@
           <w14:ligatures w14:val="standardContextual"/>
         </w:rPr>
       </w:pPr>
-      <w:hyperlink w:anchor="_Toc196900600" w:history="1">
+      <w:hyperlink w:anchor="_Toc197608408" w:history="1">
         <w:r>
           <w:rPr>
             <w:rStyle w:val="Hyperlink"/>
@@ -1655,7 +1655,7 @@
           <w:rPr>
             <w:rStyle w:val="Hyperlink"/>
           </w:rPr>
-          <w:t>Planen</w:t>
+          <w:t>Informieren</w:t>
         </w:r>
         <w:r>
           <w:rPr>
@@ -1673,7 +1673,86 @@
           <w:rPr>
             <w:webHidden/>
           </w:rPr>
-          <w:instrText xml:space="preserve"> PAGEREF _Toc196900600 \h </w:instrText>
+          <w:instrText xml:space="preserve"> PAGEREF _Toc197608408 \h </w:instrText>
+        </w:r>
+        <w:r>
+          <w:rPr>
+            <w:webHidden/>
+          </w:rPr>
+        </w:r>
+        <w:r>
+          <w:rPr>
+            <w:webHidden/>
+          </w:rPr>
+          <w:fldChar w:fldCharType="separate"/>
+        </w:r>
+        <w:r>
+          <w:rPr>
+            <w:webHidden/>
+          </w:rPr>
+          <w:t>3</w:t>
+        </w:r>
+        <w:r>
+          <w:rPr>
+            <w:webHidden/>
+          </w:rPr>
+          <w:fldChar w:fldCharType="end"/>
+        </w:r>
+      </w:hyperlink>
+    </w:p>
+    <w:p>
+      <w:pPr>
+        <w:pStyle w:val="Verzeichnis3"/>
+        <w:rPr>
+          <w:rFonts w:asciiTheme="minorHAnsi" w:eastAsiaTheme="minorEastAsia" w:hAnsiTheme="minorHAnsi" w:cstheme="minorBidi"/>
+          <w:kern w:val="2"/>
+          <w:sz w:val="24"/>
+          <w:szCs w:val="24"/>
+          <w:lang w:eastAsia="de-CH"/>
+          <w14:ligatures w14:val="standardContextual"/>
+        </w:rPr>
+      </w:pPr>
+      <w:hyperlink w:anchor="_Toc197608409" w:history="1">
+        <w:r>
+          <w:rPr>
+            <w:rStyle w:val="Hyperlink"/>
+          </w:rPr>
+          <w:t>1.2.1</w:t>
+        </w:r>
+        <w:r>
+          <w:rPr>
+            <w:rFonts w:asciiTheme="minorHAnsi" w:eastAsiaTheme="minorEastAsia" w:hAnsiTheme="minorHAnsi" w:cstheme="minorBidi"/>
+            <w:kern w:val="2"/>
+            <w:sz w:val="24"/>
+            <w:szCs w:val="24"/>
+            <w:lang w:eastAsia="de-CH"/>
+            <w14:ligatures w14:val="standardContextual"/>
+          </w:rPr>
+          <w:tab/>
+        </w:r>
+        <w:r>
+          <w:rPr>
+            <w:rStyle w:val="Hyperlink"/>
+          </w:rPr>
+          <w:t>Komponente</w:t>
+        </w:r>
+        <w:r>
+          <w:rPr>
+            <w:webHidden/>
+          </w:rPr>
+          <w:tab/>
+        </w:r>
+        <w:r>
+          <w:rPr>
+            <w:webHidden/>
+          </w:rPr>
+          <w:fldChar w:fldCharType="begin"/>
+        </w:r>
+        <w:r>
+          <w:rPr>
+            <w:webHidden/>
+          </w:rPr>
+          <w:instrText xml:space="preserve"> PAGEREF _Toc197608409 \h </w:instrText>
         </w:r>
         <w:r>
           <w:rPr>
@@ -1714,7 +1793,7 @@
           <w14:ligatures w14:val="standardContextual"/>
         </w:rPr>
       </w:pPr>
-      <w:hyperlink w:anchor="_Toc196900601" w:history="1">
+      <w:hyperlink w:anchor="_Toc197608410" w:history="1">
         <w:r>
           <w:rPr>
             <w:rStyle w:val="Hyperlink"/>
@@ -1738,7 +1817,7 @@
           <w:rPr>
             <w:rStyle w:val="Hyperlink"/>
           </w:rPr>
-          <w:t>Entscheiden</w:t>
+          <w:t>Planen</w:t>
         </w:r>
         <w:r>
           <w:rPr>
@@ -1756,7 +1835,7 @@
           <w:rPr>
             <w:webHidden/>
           </w:rPr>
-          <w:instrText xml:space="preserve"> PAGEREF _Toc196900601 \h </w:instrText>
+          <w:instrText xml:space="preserve"> PAGEREF _Toc197608410 \h </w:instrText>
         </w:r>
         <w:r>
           <w:rPr>
@@ -1773,7 +1852,86 @@
           <w:rPr>
             <w:webHidden/>
           </w:rPr>
-          <w:t>3</w:t>
+          <w:t>8</w:t>
+        </w:r>
+        <w:r>
+          <w:rPr>
+            <w:webHidden/>
+          </w:rPr>
+          <w:fldChar w:fldCharType="end"/>
+        </w:r>
+      </w:hyperlink>
+    </w:p>
+    <w:p>
+      <w:pPr>
+        <w:pStyle w:val="Verzeichnis3"/>
+        <w:rPr>
+          <w:rFonts w:asciiTheme="minorHAnsi" w:eastAsiaTheme="minorEastAsia" w:hAnsiTheme="minorHAnsi" w:cstheme="minorBidi"/>
+          <w:kern w:val="2"/>
+          <w:sz w:val="24"/>
+          <w:szCs w:val="24"/>
+          <w:lang w:eastAsia="de-CH"/>
+          <w14:ligatures w14:val="standardContextual"/>
+        </w:rPr>
+      </w:pPr>
+      <w:hyperlink w:anchor="_Toc197608411" w:history="1">
+        <w:r>
+          <w:rPr>
+            <w:rStyle w:val="Hyperlink"/>
+          </w:rPr>
+          <w:t>1.3.1</w:t>
+        </w:r>
+        <w:r>
+          <w:rPr>
+            <w:rFonts w:asciiTheme="minorHAnsi" w:eastAsiaTheme="minorEastAsia" w:hAnsiTheme="minorHAnsi" w:cstheme="minorBidi"/>
+            <w:kern w:val="2"/>
+            <w:sz w:val="24"/>
+            <w:szCs w:val="24"/>
+            <w:lang w:eastAsia="de-CH"/>
+            <w14:ligatures w14:val="standardContextual"/>
+          </w:rPr>
+          <w:tab/>
+        </w:r>
+        <w:r>
+          <w:rPr>
+            <w:rStyle w:val="Hyperlink"/>
+          </w:rPr>
+          <w:t>Chip Ersatz</w:t>
+        </w:r>
+        <w:r>
+          <w:rPr>
+            <w:webHidden/>
+          </w:rPr>
+          <w:tab/>
+        </w:r>
+        <w:r>
+          <w:rPr>
+            <w:webHidden/>
+          </w:rPr>
+          <w:fldChar w:fldCharType="begin"/>
+        </w:r>
+        <w:r>
+          <w:rPr>
+            <w:webHidden/>
+          </w:rPr>
+          <w:instrText xml:space="preserve"> PAGEREF _Toc197608411 \h </w:instrText>
+        </w:r>
+        <w:r>
+          <w:rPr>
+            <w:webHidden/>
+          </w:rPr>
+        </w:r>
+        <w:r>
+          <w:rPr>
+            <w:webHidden/>
+          </w:rPr>
+          <w:fldChar w:fldCharType="separate"/>
+        </w:r>
+        <w:r>
+          <w:rPr>
+            <w:webHidden/>
+          </w:rPr>
+          <w:t>8</w:t>
         </w:r>
         <w:r>
           <w:rPr>
@@ -1797,7 +1955,7 @@
           <w14:ligatures w14:val="standardContextual"/>
         </w:rPr>
       </w:pPr>
-      <w:hyperlink w:anchor="_Toc196900602" w:history="1">
+      <w:hyperlink w:anchor="_Toc197608412" w:history="1">
         <w:r>
           <w:rPr>
             <w:rStyle w:val="Hyperlink"/>
@@ -1821,7 +1979,7 @@
           <w:rPr>
             <w:rStyle w:val="Hyperlink"/>
           </w:rPr>
-          <w:t>Realisieren</w:t>
+          <w:t>Entscheiden</w:t>
         </w:r>
         <w:r>
           <w:rPr>
@@ -1839,7 +1997,7 @@
           <w:rPr>
             <w:webHidden/>
           </w:rPr>
-          <w:instrText xml:space="preserve"> PAGEREF _Toc196900602 \h </w:instrText>
+          <w:instrText xml:space="preserve"> PAGEREF _Toc197608412 \h </w:instrText>
         </w:r>
         <w:r>
           <w:rPr>
@@ -1856,7 +2014,7 @@
           <w:rPr>
             <w:webHidden/>
           </w:rPr>
-          <w:t>3</w:t>
+          <w:t>10</w:t>
         </w:r>
         <w:r>
           <w:rPr>
@@ -1880,7 +2038,7 @@
           <w14:ligatures w14:val="standardContextual"/>
         </w:rPr>
       </w:pPr>
-      <w:hyperlink w:anchor="_Toc196900603" w:history="1">
+      <w:hyperlink w:anchor="_Toc197608413" w:history="1">
         <w:r>
           <w:rPr>
             <w:rStyle w:val="Hyperlink"/>
@@ -1904,7 +2062,7 @@
           <w:rPr>
             <w:rStyle w:val="Hyperlink"/>
           </w:rPr>
-          <w:t>Kontrollieren</w:t>
+          <w:t>Realisieren</w:t>
         </w:r>
         <w:r>
           <w:rPr>
@@ -1922,7 +2080,7 @@
           <w:rPr>
             <w:webHidden/>
           </w:rPr>
-          <w:instrText xml:space="preserve"> PAGEREF _Toc196900603 \h </w:instrText>
+          <w:instrText xml:space="preserve"> PAGEREF _Toc197608413 \h </w:instrText>
         </w:r>
         <w:r>
           <w:rPr>
@@ -1939,7 +2097,7 @@
           <w:rPr>
             <w:webHidden/>
           </w:rPr>
-          <w:t>3</w:t>
+          <w:t>10</w:t>
         </w:r>
         <w:r>
           <w:rPr>
@@ -1963,7 +2121,7 @@
           <w14:ligatures w14:val="standardContextual"/>
         </w:rPr>
       </w:pPr>
-      <w:hyperlink w:anchor="_Toc196900604" w:history="1">
+      <w:hyperlink w:anchor="_Toc197608414" w:history="1">
         <w:r>
           <w:rPr>
             <w:rStyle w:val="Hyperlink"/>
@@ -1987,7 +2145,7 @@
           <w:rPr>
             <w:rStyle w:val="Hyperlink"/>
           </w:rPr>
-          <w:t>Auswerten</w:t>
+          <w:t>Kontrollieren</w:t>
         </w:r>
         <w:r>
           <w:rPr>
@@ -2005,7 +2163,7 @@
           <w:rPr>
             <w:webHidden/>
           </w:rPr>
-          <w:instrText xml:space="preserve"> PAGEREF _Toc196900604 \h </w:instrText>
+          <w:instrText xml:space="preserve"> PAGEREF _Toc197608414 \h </w:instrText>
         </w:r>
         <w:r>
           <w:rPr>
@@ -2022,88 +2180,7 @@
           <w:rPr>
             <w:webHidden/>
           </w:rPr>
-          <w:t>3</w:t>
-        </w:r>
-        <w:r>
-          <w:rPr>
-            <w:webHidden/>
-          </w:rPr>
-          <w:fldChar w:fldCharType="end"/>
-        </w:r>
-      </w:hyperlink>
-    </w:p>
-    <w:p>
-      <w:pPr>
-        <w:pStyle w:val="Verzeichnis1"/>
-        <w:rPr>
-          <w:rFonts w:asciiTheme="minorHAnsi" w:eastAsiaTheme="minorEastAsia" w:hAnsiTheme="minorHAnsi" w:cstheme="minorBidi"/>
-          <w:b w:val="0"/>
-          <w:kern w:val="2"/>
-          <w:sz w:val="24"/>
-          <w:szCs w:val="24"/>
-          <w:lang w:eastAsia="de-CH"/>
-          <w14:ligatures w14:val="standardContextual"/>
-        </w:rPr>
-      </w:pPr>
-      <w:hyperlink w:anchor="_Toc196900605" w:history="1">
-        <w:r>
-          <w:rPr>
-            <w:rStyle w:val="Hyperlink"/>
-          </w:rPr>
-          <w:t>2</w:t>
-        </w:r>
-        <w:r>
-          <w:rPr>
-            <w:rFonts w:asciiTheme="minorHAnsi" w:eastAsiaTheme="minorEastAsia" w:hAnsiTheme="minorHAnsi" w:cstheme="minorBidi"/>
-            <w:b w:val="0"/>
-            <w:kern w:val="2"/>
-            <w:sz w:val="24"/>
-            <w:szCs w:val="24"/>
-            <w:lang w:eastAsia="de-CH"/>
-            <w14:ligatures w14:val="standardContextual"/>
-          </w:rPr>
-          <w:tab/>
-        </w:r>
-        <w:r>
-          <w:rPr>
-            <w:rStyle w:val="Hyperlink"/>
-          </w:rPr>
-          <w:t>Verzeichnisse.</w:t>
-        </w:r>
-        <w:r>
-          <w:rPr>
-            <w:webHidden/>
-          </w:rPr>
-          <w:tab/>
-        </w:r>
-        <w:r>
-          <w:rPr>
-            <w:webHidden/>
-          </w:rPr>
-          <w:fldChar w:fldCharType="begin"/>
-        </w:r>
-        <w:r>
-          <w:rPr>
-            <w:webHidden/>
-          </w:rPr>
-          <w:instrText xml:space="preserve"> PAGEREF _Toc196900605 \h </w:instrText>
-        </w:r>
-        <w:r>
-          <w:rPr>
-            <w:webHidden/>
-          </w:rPr>
-        </w:r>
-        <w:r>
-          <w:rPr>
-            <w:webHidden/>
-          </w:rPr>
-          <w:fldChar w:fldCharType="separate"/>
-        </w:r>
-        <w:r>
-          <w:rPr>
-            <w:webHidden/>
-          </w:rPr>
-          <w:t>4</w:t>
+          <w:t>10</w:t>
         </w:r>
         <w:r>
           <w:rPr>
@@ -2127,12 +2204,12 @@
           <w14:ligatures w14:val="standardContextual"/>
         </w:rPr>
       </w:pPr>
-      <w:hyperlink w:anchor="_Toc196900606" w:history="1">
+      <w:hyperlink w:anchor="_Toc197608415" w:history="1">
         <w:r>
           <w:rPr>
             <w:rStyle w:val="Hyperlink"/>
           </w:rPr>
-          <w:t>2.1</w:t>
+          <w:t>1.7</w:t>
         </w:r>
         <w:r>
           <w:rPr>
@@ -2151,7 +2228,7 @@
           <w:rPr>
             <w:rStyle w:val="Hyperlink"/>
           </w:rPr>
-          <w:t>Abbildungen</w:t>
+          <w:t>Auswerten</w:t>
         </w:r>
         <w:r>
           <w:rPr>
@@ -2169,7 +2246,7 @@
           <w:rPr>
             <w:webHidden/>
           </w:rPr>
-          <w:instrText xml:space="preserve"> PAGEREF _Toc196900606 \h </w:instrText>
+          <w:instrText xml:space="preserve"> PAGEREF _Toc197608415 \h </w:instrText>
         </w:r>
         <w:r>
           <w:rPr>
@@ -2186,7 +2263,88 @@
           <w:rPr>
             <w:webHidden/>
           </w:rPr>
-          <w:t>4</w:t>
+          <w:t>10</w:t>
+        </w:r>
+        <w:r>
+          <w:rPr>
+            <w:webHidden/>
+          </w:rPr>
+          <w:fldChar w:fldCharType="end"/>
+        </w:r>
+      </w:hyperlink>
+    </w:p>
+    <w:p>
+      <w:pPr>
+        <w:pStyle w:val="Verzeichnis1"/>
+        <w:rPr>
+          <w:rFonts w:asciiTheme="minorHAnsi" w:eastAsiaTheme="minorEastAsia" w:hAnsiTheme="minorHAnsi" w:cstheme="minorBidi"/>
+          <w:b w:val="0"/>
+          <w:kern w:val="2"/>
+          <w:sz w:val="24"/>
+          <w:szCs w:val="24"/>
+          <w:lang w:eastAsia="de-CH"/>
+          <w14:ligatures w14:val="standardContextual"/>
+        </w:rPr>
+      </w:pPr>
+      <w:hyperlink w:anchor="_Toc197608416" w:history="1">
+        <w:r>
+          <w:rPr>
+            <w:rStyle w:val="Hyperlink"/>
+          </w:rPr>
+          <w:t>2</w:t>
+        </w:r>
+        <w:r>
+          <w:rPr>
+            <w:rFonts w:asciiTheme="minorHAnsi" w:eastAsiaTheme="minorEastAsia" w:hAnsiTheme="minorHAnsi" w:cstheme="minorBidi"/>
+            <w:b w:val="0"/>
+            <w:kern w:val="2"/>
+            <w:sz w:val="24"/>
+            <w:szCs w:val="24"/>
+            <w:lang w:eastAsia="de-CH"/>
+            <w14:ligatures w14:val="standardContextual"/>
+          </w:rPr>
+          <w:tab/>
+        </w:r>
+        <w:r>
+          <w:rPr>
+            <w:rStyle w:val="Hyperlink"/>
+          </w:rPr>
+          <w:t>Verzeichnisse.</w:t>
+        </w:r>
+        <w:r>
+          <w:rPr>
+            <w:webHidden/>
+          </w:rPr>
+          <w:tab/>
+        </w:r>
+        <w:r>
+          <w:rPr>
+            <w:webHidden/>
+          </w:rPr>
+          <w:fldChar w:fldCharType="begin"/>
+        </w:r>
+        <w:r>
+          <w:rPr>
+            <w:webHidden/>
+          </w:rPr>
+          <w:instrText xml:space="preserve"> PAGEREF _Toc197608416 \h </w:instrText>
+        </w:r>
+        <w:r>
+          <w:rPr>
+            <w:webHidden/>
+          </w:rPr>
+        </w:r>
+        <w:r>
+          <w:rPr>
+            <w:webHidden/>
+          </w:rPr>
+          <w:fldChar w:fldCharType="separate"/>
+        </w:r>
+        <w:r>
+          <w:rPr>
+            <w:webHidden/>
+          </w:rPr>
+          <w:t>11</w:t>
         </w:r>
         <w:r>
           <w:rPr>
@@ -2210,12 +2368,12 @@
           <w14:ligatures w14:val="standardContextual"/>
         </w:rPr>
       </w:pPr>
-      <w:hyperlink w:anchor="_Toc196900607" w:history="1">
+      <w:hyperlink w:anchor="_Toc197608417" w:history="1">
         <w:r>
           <w:rPr>
             <w:rStyle w:val="Hyperlink"/>
           </w:rPr>
-          <w:t>2.2</w:t>
+          <w:t>2.1</w:t>
         </w:r>
         <w:r>
           <w:rPr>
@@ -2234,7 +2392,7 @@
           <w:rPr>
             <w:rStyle w:val="Hyperlink"/>
           </w:rPr>
-          <w:t>Tabellen</w:t>
+          <w:t>Abbildungen</w:t>
         </w:r>
         <w:r>
           <w:rPr>
@@ -2252,7 +2410,7 @@
           <w:rPr>
             <w:webHidden/>
           </w:rPr>
-          <w:instrText xml:space="preserve"> PAGEREF _Toc196900607 \h </w:instrText>
+          <w:instrText xml:space="preserve"> PAGEREF _Toc197608417 \h </w:instrText>
         </w:r>
         <w:r>
           <w:rPr>
@@ -2269,7 +2427,7 @@
           <w:rPr>
             <w:webHidden/>
           </w:rPr>
-          <w:t>4</w:t>
+          <w:t>11</w:t>
         </w:r>
         <w:r>
           <w:rPr>
@@ -2293,12 +2451,12 @@
           <w14:ligatures w14:val="standardContextual"/>
         </w:rPr>
       </w:pPr>
-      <w:hyperlink w:anchor="_Toc196900608" w:history="1">
+      <w:hyperlink w:anchor="_Toc197608418" w:history="1">
         <w:r>
           <w:rPr>
             <w:rStyle w:val="Hyperlink"/>
           </w:rPr>
-          <w:t>2.3</w:t>
+          <w:t>2.2</w:t>
         </w:r>
         <w:r>
           <w:rPr>
@@ -2317,6 +2475,89 @@
           <w:rPr>
             <w:rStyle w:val="Hyperlink"/>
           </w:rPr>
+          <w:t>Tabellen</w:t>
+        </w:r>
+        <w:r>
+          <w:rPr>
+            <w:webHidden/>
+          </w:rPr>
+          <w:tab/>
+        </w:r>
+        <w:r>
+          <w:rPr>
+            <w:webHidden/>
+          </w:rPr>
+          <w:fldChar w:fldCharType="begin"/>
+        </w:r>
+        <w:r>
+          <w:rPr>
+            <w:webHidden/>
+          </w:rPr>
+          <w:instrText xml:space="preserve"> PAGEREF _Toc197608418 \h </w:instrText>
+        </w:r>
+        <w:r>
+          <w:rPr>
+            <w:webHidden/>
+          </w:rPr>
+        </w:r>
+        <w:r>
+          <w:rPr>
+            <w:webHidden/>
+          </w:rPr>
+          <w:fldChar w:fldCharType="separate"/>
+        </w:r>
+        <w:r>
+          <w:rPr>
+            <w:webHidden/>
+          </w:rPr>
+          <w:t>11</w:t>
+        </w:r>
+        <w:r>
+          <w:rPr>
+            <w:webHidden/>
+          </w:rPr>
+          <w:fldChar w:fldCharType="end"/>
+        </w:r>
+      </w:hyperlink>
+    </w:p>
+    <w:p>
+      <w:pPr>
+        <w:pStyle w:val="Verzeichnis2"/>
+        <w:rPr>
+          <w:rFonts w:asciiTheme="minorHAnsi" w:eastAsiaTheme="minorEastAsia" w:hAnsiTheme="minorHAnsi" w:cstheme="minorBidi"/>
+          <w:i w:val="0"/>
+          <w:iCs w:val="0"/>
+          <w:kern w:val="2"/>
+          <w:sz w:val="24"/>
+          <w:szCs w:val="24"/>
+          <w:lang w:eastAsia="de-CH"/>
+          <w14:ligatures w14:val="standardContextual"/>
+        </w:rPr>
+      </w:pPr>
+      <w:hyperlink w:anchor="_Toc197608419" w:history="1">
+        <w:r>
+          <w:rPr>
+            <w:rStyle w:val="Hyperlink"/>
+          </w:rPr>
+          <w:t>2.3</w:t>
+        </w:r>
+        <w:r>
+          <w:rPr>
+            <w:rFonts w:asciiTheme="minorHAnsi" w:eastAsiaTheme="minorEastAsia" w:hAnsiTheme="minorHAnsi" w:cstheme="minorBidi"/>
+            <w:i w:val="0"/>
+            <w:iCs w:val="0"/>
+            <w:kern w:val="2"/>
+            <w:sz w:val="24"/>
+            <w:szCs w:val="24"/>
+            <w:lang w:eastAsia="de-CH"/>
+            <w14:ligatures w14:val="standardContextual"/>
+          </w:rPr>
+          <w:tab/>
+        </w:r>
+        <w:r>
+          <w:rPr>
+            <w:rStyle w:val="Hyperlink"/>
+          </w:rPr>
           <w:t>Quellen</w:t>
         </w:r>
         <w:r>
@@ -2335,7 +2576,7 @@
           <w:rPr>
             <w:webHidden/>
           </w:rPr>
-          <w:instrText xml:space="preserve"> PAGEREF _Toc196900608 \h </w:instrText>
+          <w:instrText xml:space="preserve"> PAGEREF _Toc197608419 \h </w:instrText>
         </w:r>
         <w:r>
           <w:rPr>
@@ -2352,7 +2593,7 @@
           <w:rPr>
             <w:webHidden/>
           </w:rPr>
-          <w:t>4</w:t>
+          <w:t>11</w:t>
         </w:r>
         <w:r>
           <w:rPr>
@@ -2371,7 +2612,7 @@
         <w:fldChar w:fldCharType="end"/>
       </w:r>
     </w:p>
-    <w:bookmarkStart w:id="0" w:name="_Toc196900598"/>
+    <w:bookmarkStart w:id="0" w:name="_Toc197608406"/>
     <w:p>
       <w:pPr>
         <w:pStyle w:val="berschrift1"/>
@@ -2601,10 +2842,11 @@
       <w:pPr>
         <w:pStyle w:val="berschrift2"/>
       </w:pPr>
-      <w:bookmarkStart w:id="1" w:name="_Toc196900599"/>
+      <w:bookmarkStart w:id="1" w:name="_Toc197608407"/>
       <w:r>
         <w:t>Ausgangslage</w:t>
       </w:r>
+      <w:bookmarkEnd w:id="1"/>
     </w:p>
     <w:p>
       <w:r>
@@ -2627,47 +2869,35 @@
       <w:pPr>
         <w:pStyle w:val="berschrift2"/>
       </w:pPr>
+      <w:bookmarkStart w:id="2" w:name="_Toc197608408"/>
       <w:r>
         <w:t>Informieren</w:t>
       </w:r>
-      <w:bookmarkEnd w:id="1"/>
+      <w:bookmarkEnd w:id="2"/>
     </w:p>
     <w:p>
       <w:pPr>
         <w:pStyle w:val="berschrift3"/>
       </w:pPr>
+      <w:bookmarkStart w:id="3" w:name="_Toc197608409"/>
       <w:r>
         <w:t>Komponente</w:t>
       </w:r>
-    </w:p>
-    <w:p>
-      <w:pPr>
-        <w:rPr>
-          <w:b/>
-          <w:bCs/>
-        </w:rPr>
-      </w:pPr>
-      <w:r>
-        <w:rPr>
-          <w:b/>
-          <w:bCs/>
-        </w:rPr>
+      <w:bookmarkEnd w:id="3"/>
+    </w:p>
+    <w:p>
+      <w:pPr>
+        <w:pStyle w:val="berschrift4"/>
+      </w:pPr>
+      <w:r>
         <w:t>FREKVENS LED multi-</w:t>
       </w:r>
       <w:proofErr w:type="spellStart"/>
       <w:r>
-        <w:rPr>
-          <w:b/>
-          <w:bCs/>
-        </w:rPr>
         <w:t>use</w:t>
       </w:r>
       <w:proofErr w:type="spellEnd"/>
       <w:r>
-        <w:rPr>
-          <w:b/>
-          <w:bCs/>
-        </w:rPr>
         <w:t xml:space="preserve"> light</w:t>
       </w:r>
     </w:p>
@@ -2746,7 +2976,6 @@
         </w:drawing>
       </w:r>
     </w:p>
-    <w:p/>
     <w:p>
       <w:r>
         <w:t>In der LED-Box von Teenage Engineering befindet sich ein System, das Licht in verschiedenen Mustern ausstrahlt und auf äußere Reize wie Geräusche reagieren kann. Die Box enthält verschiedene elektronische Komponenten, darunter ein Mikrofon, ein LED-Screen, ein zentraler Steuerchip sowie eine Stromversorgung. Ich werde diese Hardware so modifizieren, dass man einfache Spiele darauf spielen kann. Dafür plane ich, den Chip</w:t>
@@ -2790,16 +3019,13 @@
     </w:p>
     <w:p>
       <w:pPr>
-        <w:rPr>
-          <w:b/>
-          <w:bCs/>
+        <w:pStyle w:val="berschrift4"/>
+        <w:rPr>
           <w:lang w:val="en-GB"/>
         </w:rPr>
       </w:pPr>
       <w:r>
         <w:rPr>
-          <w:b/>
-          <w:bCs/>
           <w:lang w:val="en-GB"/>
         </w:rPr>
         <w:t>LED-Screen</w:t>
@@ -2881,10 +3107,13 @@
         </w:drawing>
       </w:r>
       <w:r>
+        <w:rPr>
+          <w:noProof/>
+        </w:rPr>
         <w:drawing>
-          <wp:inline distT="0" distB="0" distL="0" distR="0" wp14:anchorId="0BF081DD" wp14:editId="20AE97F0">
+          <wp:inline distT="0" distB="0" distL="0" distR="0" wp14:anchorId="0BF081DD" wp14:editId="71BAF996">
             <wp:extent cx="2063871" cy="2070488"/>
-            <wp:effectExtent l="0" t="0" r="0" b="6350"/>
+            <wp:effectExtent l="133350" t="76200" r="88900" b="139700"/>
             <wp:docPr id="1214000901" name="Grafik 18" descr="Ein Bild, das Rechteck, Muster, Quadrat, Screenshot enthält.&#10;&#10;KI-generierte Inhalte können fehlerhaft sein."/>
             <wp:cNvGraphicFramePr>
               <a:graphicFrameLocks xmlns:a="http://schemas.openxmlformats.org/drawingml/2006/main" noChangeAspect="1"/>
@@ -2916,6 +3145,455 @@
                       <a:off x="0" y="0"/>
                       <a:ext cx="2083064" cy="2089743"/>
                     </a:xfrm>
+                    <a:prstGeom prst="roundRect">
+                      <a:avLst>
+                        <a:gd name="adj" fmla="val 16667"/>
+                      </a:avLst>
+                    </a:prstGeom>
+                    <a:ln>
+                      <a:noFill/>
+                    </a:ln>
+                    <a:effectLst>
+                      <a:outerShdw blurRad="76200" dist="38100" dir="7800000" algn="tl" rotWithShape="0">
+                        <a:srgbClr val="000000">
+                          <a:alpha val="40000"/>
+                        </a:srgbClr>
+                      </a:outerShdw>
+                    </a:effectLst>
+                    <a:scene3d>
+                      <a:camera prst="orthographicFront"/>
+                      <a:lightRig rig="contrasting" dir="t">
+                        <a:rot lat="0" lon="0" rev="4200000"/>
+                      </a:lightRig>
+                    </a:scene3d>
+                    <a:sp3d prstMaterial="plastic">
+                      <a:bevelT w="381000" h="114300" prst="relaxedInset"/>
+                      <a:contourClr>
+                        <a:srgbClr val="969696"/>
+                      </a:contourClr>
+                    </a:sp3d>
+                  </pic:spPr>
+                </pic:pic>
+              </a:graphicData>
+            </a:graphic>
+          </wp:inline>
+        </w:drawing>
+      </w:r>
+    </w:p>
+    <w:p>
+      <w:r>
+        <w:t xml:space="preserve">Der LED-Screen besitzt ein 16x16 Display, also insgesamt 256 einzelne LEDs. </w:t>
+      </w:r>
+      <w:r>
+        <w:t>Auf der Rückseite ist</w:t>
+      </w:r>
+      <w:r>
+        <w:t xml:space="preserve"> ein Board montiert, auf dem sich zwei zentrale Chips befinden: der LM358, ein Operationsverstärker, und der </w:t>
+      </w:r>
+      <w:r>
+        <w:rPr>
+          <w:b/>
+          <w:bCs/>
+        </w:rPr>
+        <w:lastRenderedPageBreak/>
+        <w:t>PIC16F684</w:t>
+      </w:r>
+      <w:r>
+        <w:t xml:space="preserve">, ein Mikrocontroller, der grundlegende Steuerfunktionen übernimmt. </w:t>
+      </w:r>
+      <w:r>
+        <w:t xml:space="preserve">Neben diesem Board </w:t>
+      </w:r>
+      <w:r>
+        <w:t>befinden sich zusätzlich 16 LED-Treiber-Chips, die dafür zuständig sind, die einzelnen LEDs gezielt anzusteuern. Diese Treiber ermöglichen das gezielte Ein- und Ausschalten</w:t>
+      </w:r>
+      <w:r>
+        <w:t xml:space="preserve"> der LEDs</w:t>
+      </w:r>
+      <w:r>
+        <w:t>, wodurch unterschiedliche Muster und Animationen auf dem Display dargestellt werden können.</w:t>
+      </w:r>
+    </w:p>
+    <w:p>
+      <w:pPr>
+        <w:pStyle w:val="berschrift4"/>
+        <w:rPr>
+          <w:lang w:val="en-GB"/>
+        </w:rPr>
+      </w:pPr>
+      <w:r>
+        <w:rPr>
+          <w:lang w:val="en-GB"/>
+        </w:rPr>
+        <w:t>Original Carrier Board</w:t>
+      </w:r>
+    </w:p>
+    <w:p>
+      <w:pPr>
+        <w:rPr>
+          <w:lang w:val="en-GB"/>
+        </w:rPr>
+      </w:pPr>
+      <w:r>
+        <w:rPr>
+          <w:noProof/>
+          <w:lang w:val="en-GB"/>
+        </w:rPr>
+        <w:drawing>
+          <wp:inline distT="0" distB="0" distL="0" distR="0" wp14:anchorId="2B66253F" wp14:editId="729C5A17">
+            <wp:extent cx="1463040" cy="1816074"/>
+            <wp:effectExtent l="133350" t="76200" r="80010" b="127635"/>
+            <wp:docPr id="2029228251" name="Grafik 12"/>
+            <wp:cNvGraphicFramePr>
+              <a:graphicFrameLocks xmlns:a="http://schemas.openxmlformats.org/drawingml/2006/main" noChangeAspect="1"/>
+            </wp:cNvGraphicFramePr>
+            <a:graphic xmlns:a="http://schemas.openxmlformats.org/drawingml/2006/main">
+              <a:graphicData uri="http://schemas.openxmlformats.org/drawingml/2006/picture">
+                <pic:pic xmlns:pic="http://schemas.openxmlformats.org/drawingml/2006/picture">
+                  <pic:nvPicPr>
+                    <pic:cNvPr id="0" name="Picture 2"/>
+                    <pic:cNvPicPr>
+                      <a:picLocks noChangeAspect="1" noChangeArrowheads="1"/>
+                    </pic:cNvPicPr>
+                  </pic:nvPicPr>
+                  <pic:blipFill>
+                    <a:blip r:embed="rId18" cstate="print">
+                      <a:extLst>
+                        <a:ext uri="{28A0092B-C50C-407E-A947-70E740481C1C}">
+                          <a14:useLocalDpi xmlns:a14="http://schemas.microsoft.com/office/drawing/2010/main" val="0"/>
+                        </a:ext>
+                      </a:extLst>
+                    </a:blip>
+                    <a:srcRect/>
+                    <a:stretch>
+                      <a:fillRect/>
+                    </a:stretch>
+                  </pic:blipFill>
+                  <pic:spPr bwMode="auto">
+                    <a:xfrm>
+                      <a:off x="0" y="0"/>
+                      <a:ext cx="1470468" cy="1825294"/>
+                    </a:xfrm>
+                    <a:prstGeom prst="roundRect">
+                      <a:avLst>
+                        <a:gd name="adj" fmla="val 16667"/>
+                      </a:avLst>
+                    </a:prstGeom>
+                    <a:ln>
+                      <a:noFill/>
+                    </a:ln>
+                    <a:effectLst>
+                      <a:outerShdw blurRad="76200" dist="38100" dir="7800000" algn="tl" rotWithShape="0">
+                        <a:srgbClr val="000000">
+                          <a:alpha val="40000"/>
+                        </a:srgbClr>
+                      </a:outerShdw>
+                    </a:effectLst>
+                    <a:scene3d>
+                      <a:camera prst="orthographicFront"/>
+                      <a:lightRig rig="contrasting" dir="t">
+                        <a:rot lat="0" lon="0" rev="4200000"/>
+                      </a:lightRig>
+                    </a:scene3d>
+                    <a:sp3d prstMaterial="plastic">
+                      <a:bevelT w="381000" h="114300" prst="relaxedInset"/>
+                      <a:contourClr>
+                        <a:srgbClr val="969696"/>
+                      </a:contourClr>
+                    </a:sp3d>
+                  </pic:spPr>
+                </pic:pic>
+              </a:graphicData>
+            </a:graphic>
+          </wp:inline>
+        </w:drawing>
+      </w:r>
+    </w:p>
+    <w:p>
+      <w:r>
+        <w:t>Dieses Carrier-Board ist das originale Trägerboard für die Chips PIC16F684 und LM358. Es dient dazu, diese Bauteile stabil zu halten und ihre Pins so miteinander zu verbinden, dass sie gemeinsam funktionieren können. Das Board stellt die nötigen Verbindungen zwischen dem Mikrocontroller, dem Operationsverstärker und den weiteren Komponenten wie den LED-Treibern her und sorgt dafür, dass Daten und Signale korrekt übertragen werden. So ermöglicht es die Steuerung des LED-Displays und die Zusammenarbeit aller Teile als ein funktionierendes System.</w:t>
+      </w:r>
+    </w:p>
+    <w:p>
+      <w:pPr>
+        <w:pStyle w:val="berschrift4"/>
+        <w:rPr>
+          <w:lang w:val="en-GB"/>
+        </w:rPr>
+      </w:pPr>
+      <w:r>
+        <w:rPr>
+          <w:lang w:val="en-GB"/>
+        </w:rPr>
+        <w:t>PIC16F684</w:t>
+      </w:r>
+    </w:p>
+    <w:p>
+      <w:pPr>
+        <w:rPr>
+          <w:b/>
+          <w:bCs/>
+          <w:lang w:val="en-GB"/>
+        </w:rPr>
+      </w:pPr>
+      <w:r>
+        <w:rPr>
+          <w:noProof/>
+        </w:rPr>
+        <w:drawing>
+          <wp:inline distT="0" distB="0" distL="0" distR="0" wp14:anchorId="05306F7D" wp14:editId="0409A7FF">
+            <wp:extent cx="1674303" cy="1669773"/>
+            <wp:effectExtent l="133350" t="76200" r="78740" b="140335"/>
+            <wp:docPr id="1571551232" name="Grafik 13" descr="Ein Bild, das Elektronik, Schaltung, Elektronisches Bauteil, Elektrisches Bauelement enthält.&#10;&#10;KI-generierte Inhalte können fehlerhaft sein."/>
+            <wp:cNvGraphicFramePr>
+              <a:graphicFrameLocks xmlns:a="http://schemas.openxmlformats.org/drawingml/2006/main" noChangeAspect="1"/>
+            </wp:cNvGraphicFramePr>
+            <a:graphic xmlns:a="http://schemas.openxmlformats.org/drawingml/2006/main">
+              <a:graphicData uri="http://schemas.openxmlformats.org/drawingml/2006/picture">
+                <pic:pic xmlns:pic="http://schemas.openxmlformats.org/drawingml/2006/picture">
+                  <pic:nvPicPr>
+                    <pic:cNvPr id="1571551232" name="Grafik 13" descr="Ein Bild, das Elektronik, Schaltung, Elektronisches Bauteil, Elektrisches Bauelement enthält.&#10;&#10;KI-generierte Inhalte können fehlerhaft sein."/>
+                    <pic:cNvPicPr>
+                      <a:picLocks noChangeAspect="1" noChangeArrowheads="1"/>
+                    </pic:cNvPicPr>
+                  </pic:nvPicPr>
+                  <pic:blipFill>
+                    <a:blip r:embed="rId19" cstate="print">
+                      <a:extLst>
+                        <a:ext uri="{28A0092B-C50C-407E-A947-70E740481C1C}">
+                          <a14:useLocalDpi xmlns:a14="http://schemas.microsoft.com/office/drawing/2010/main" val="0"/>
+                        </a:ext>
+                      </a:extLst>
+                    </a:blip>
+                    <a:srcRect/>
+                    <a:stretch>
+                      <a:fillRect/>
+                    </a:stretch>
+                  </pic:blipFill>
+                  <pic:spPr bwMode="auto">
+                    <a:xfrm>
+                      <a:off x="0" y="0"/>
+                      <a:ext cx="1675026" cy="1670494"/>
+                    </a:xfrm>
+                    <a:prstGeom prst="roundRect">
+                      <a:avLst>
+                        <a:gd name="adj" fmla="val 16667"/>
+                      </a:avLst>
+                    </a:prstGeom>
+                    <a:ln>
+                      <a:noFill/>
+                    </a:ln>
+                    <a:effectLst>
+                      <a:outerShdw blurRad="76200" dist="38100" dir="7800000" algn="tl" rotWithShape="0">
+                        <a:srgbClr val="000000">
+                          <a:alpha val="40000"/>
+                        </a:srgbClr>
+                      </a:outerShdw>
+                    </a:effectLst>
+                    <a:scene3d>
+                      <a:camera prst="orthographicFront"/>
+                      <a:lightRig rig="contrasting" dir="t">
+                        <a:rot lat="0" lon="0" rev="4200000"/>
+                      </a:lightRig>
+                    </a:scene3d>
+                    <a:sp3d prstMaterial="plastic">
+                      <a:bevelT w="381000" h="114300" prst="relaxedInset"/>
+                      <a:contourClr>
+                        <a:srgbClr val="969696"/>
+                      </a:contourClr>
+                    </a:sp3d>
+                  </pic:spPr>
+                </pic:pic>
+              </a:graphicData>
+            </a:graphic>
+          </wp:inline>
+        </w:drawing>
+      </w:r>
+    </w:p>
+    <w:p>
+      <w:r>
+        <w:t>Der PIC16F684 ist ein 8-Bit-Mikrocontroller, der sich gut für einfache Steuerungsaufgaben eignet. Er enthält einen programmierbaren Speicher, verschiedene Ein- und Ausgänge sowie Funktionen wie PWM und analoge Signalverarbeitung</w:t>
+      </w:r>
+      <w:r>
+        <w:t xml:space="preserve">. Er </w:t>
+      </w:r>
+      <w:r>
+        <w:t>übernimmt die zentrale Steuerung und sorgt dafür, dass die LED-Treiber die richtigen Signale erhalten, um Muster oder Animationen auf dem Display darzustellen.</w:t>
+      </w:r>
+    </w:p>
+    <w:p>
+      <w:pPr>
+        <w:pStyle w:val="berschrift4"/>
+      </w:pPr>
+      <w:r>
+        <w:t>LM358</w:t>
+      </w:r>
+    </w:p>
+    <w:p>
+      <w:pPr>
+        <w:rPr>
+          <w:b/>
+          <w:bCs/>
+        </w:rPr>
+      </w:pPr>
+      <w:r>
+        <w:rPr>
+          <w:b/>
+          <w:bCs/>
+          <w:noProof/>
+        </w:rPr>
+        <w:drawing>
+          <wp:inline distT="0" distB="0" distL="0" distR="0" wp14:anchorId="4716C3A3" wp14:editId="04221264">
+            <wp:extent cx="1240335" cy="1661823"/>
+            <wp:effectExtent l="114300" t="76200" r="55245" b="128905"/>
+            <wp:docPr id="492297121" name="Grafik 14"/>
+            <wp:cNvGraphicFramePr>
+              <a:graphicFrameLocks xmlns:a="http://schemas.openxmlformats.org/drawingml/2006/main" noChangeAspect="1"/>
+            </wp:cNvGraphicFramePr>
+            <a:graphic xmlns:a="http://schemas.openxmlformats.org/drawingml/2006/main">
+              <a:graphicData uri="http://schemas.openxmlformats.org/drawingml/2006/picture">
+                <pic:pic xmlns:pic="http://schemas.openxmlformats.org/drawingml/2006/picture">
+                  <pic:nvPicPr>
+                    <pic:cNvPr id="0" name="Picture 4"/>
+                    <pic:cNvPicPr>
+                      <a:picLocks noChangeAspect="1" noChangeArrowheads="1"/>
+                    </pic:cNvPicPr>
+                  </pic:nvPicPr>
+                  <pic:blipFill>
+                    <a:blip r:embed="rId20" cstate="print">
+                      <a:extLst>
+                        <a:ext uri="{28A0092B-C50C-407E-A947-70E740481C1C}">
+                          <a14:useLocalDpi xmlns:a14="http://schemas.microsoft.com/office/drawing/2010/main" val="0"/>
+                        </a:ext>
+                      </a:extLst>
+                    </a:blip>
+                    <a:srcRect/>
+                    <a:stretch>
+                      <a:fillRect/>
+                    </a:stretch>
+                  </pic:blipFill>
+                  <pic:spPr bwMode="auto">
+                    <a:xfrm>
+                      <a:off x="0" y="0"/>
+                      <a:ext cx="1247169" cy="1670979"/>
+                    </a:xfrm>
+                    <a:prstGeom prst="roundRect">
+                      <a:avLst>
+                        <a:gd name="adj" fmla="val 16667"/>
+                      </a:avLst>
+                    </a:prstGeom>
+                    <a:ln>
+                      <a:noFill/>
+                    </a:ln>
+                    <a:effectLst>
+                      <a:outerShdw blurRad="76200" dist="38100" dir="7800000" algn="tl" rotWithShape="0">
+                        <a:srgbClr val="000000">
+                          <a:alpha val="40000"/>
+                        </a:srgbClr>
+                      </a:outerShdw>
+                    </a:effectLst>
+                    <a:scene3d>
+                      <a:camera prst="orthographicFront"/>
+                      <a:lightRig rig="contrasting" dir="t">
+                        <a:rot lat="0" lon="0" rev="4200000"/>
+                      </a:lightRig>
+                    </a:scene3d>
+                    <a:sp3d prstMaterial="plastic">
+                      <a:bevelT w="381000" h="114300" prst="relaxedInset"/>
+                      <a:contourClr>
+                        <a:srgbClr val="969696"/>
+                      </a:contourClr>
+                    </a:sp3d>
+                  </pic:spPr>
+                </pic:pic>
+              </a:graphicData>
+            </a:graphic>
+          </wp:inline>
+        </w:drawing>
+      </w:r>
+    </w:p>
+    <w:p>
+      <w:r>
+        <w:lastRenderedPageBreak/>
+        <w:t>Der LM358 ist ein integrierter Operationsverstärker (</w:t>
+      </w:r>
+      <w:proofErr w:type="spellStart"/>
+      <w:r>
+        <w:t>Op</w:t>
+      </w:r>
+      <w:proofErr w:type="spellEnd"/>
+      <w:r>
+        <w:t xml:space="preserve">-Amp), der zwei unabhängige Verstärker in einem Chip enthält. Er </w:t>
+      </w:r>
+      <w:r>
+        <w:t xml:space="preserve">verstärkt </w:t>
+      </w:r>
+      <w:r>
+        <w:t>analoge Signale</w:t>
+      </w:r>
+      <w:r>
+        <w:t xml:space="preserve"> vom Mikrofon</w:t>
+      </w:r>
+      <w:r>
+        <w:t>. Im Gegensatz zu digitalen Bauteilen verarbeitet der LM358 kontinuierliche Spannungen und kann dabei Signale glätten, verstärken oder vergleichen.</w:t>
+      </w:r>
+    </w:p>
+    <w:p>
+      <w:pPr>
+        <w:pStyle w:val="berschrift4"/>
+      </w:pPr>
+      <w:r>
+        <w:t>LED-Driver</w:t>
+      </w:r>
+    </w:p>
+    <w:p>
+      <w:pPr>
+        <w:rPr>
+          <w:b/>
+          <w:bCs/>
+        </w:rPr>
+      </w:pPr>
+      <w:r>
+        <w:rPr>
+          <w:b/>
+          <w:bCs/>
+          <w:noProof/>
+        </w:rPr>
+        <w:drawing>
+          <wp:inline distT="0" distB="0" distL="0" distR="0" wp14:anchorId="7687F0F4" wp14:editId="14D68110">
+            <wp:extent cx="1658353" cy="1296062"/>
+            <wp:effectExtent l="0" t="0" r="0" b="0"/>
+            <wp:docPr id="983231946" name="Grafik 16"/>
+            <wp:cNvGraphicFramePr>
+              <a:graphicFrameLocks xmlns:a="http://schemas.openxmlformats.org/drawingml/2006/main" noChangeAspect="1"/>
+            </wp:cNvGraphicFramePr>
+            <a:graphic xmlns:a="http://schemas.openxmlformats.org/drawingml/2006/main">
+              <a:graphicData uri="http://schemas.openxmlformats.org/drawingml/2006/picture">
+                <pic:pic xmlns:pic="http://schemas.openxmlformats.org/drawingml/2006/picture">
+                  <pic:nvPicPr>
+                    <pic:cNvPr id="0" name="Picture 6"/>
+                    <pic:cNvPicPr>
+                      <a:picLocks noChangeAspect="1" noChangeArrowheads="1"/>
+                    </pic:cNvPicPr>
+                  </pic:nvPicPr>
+                  <pic:blipFill>
+                    <a:blip r:embed="rId21" cstate="print">
+                      <a:extLst>
+                        <a:ext uri="{28A0092B-C50C-407E-A947-70E740481C1C}">
+                          <a14:useLocalDpi xmlns:a14="http://schemas.microsoft.com/office/drawing/2010/main" val="0"/>
+                        </a:ext>
+                      </a:extLst>
+                    </a:blip>
+                    <a:srcRect/>
+                    <a:stretch>
+                      <a:fillRect/>
+                    </a:stretch>
+                  </pic:blipFill>
+                  <pic:spPr bwMode="auto">
+                    <a:xfrm>
+                      <a:off x="0" y="0"/>
+                      <a:ext cx="1665835" cy="1301909"/>
+                    </a:xfrm>
                     <a:prstGeom prst="rect">
                       <a:avLst/>
                     </a:prstGeom>
@@ -2933,34 +3611,89 @@
     </w:p>
     <w:p>
       <w:r>
-        <w:lastRenderedPageBreak/>
-        <w:t xml:space="preserve">Der LED-Screen besitzt ein 16x16 Display, also insgesamt 256 einzelne LEDs. </w:t>
-      </w:r>
-      <w:r>
-        <w:t>Auf der Rückseite ist</w:t>
-      </w:r>
-      <w:r>
-        <w:t xml:space="preserve"> ein Board montiert, auf dem sich zwei zentrale Chips befinden: der LM358, ein Operationsverstärker, und der </w:t>
-      </w:r>
-      <w:r>
-        <w:rPr>
-          <w:b/>
-          <w:bCs/>
-        </w:rPr>
-        <w:t>PIC16F684</w:t>
-      </w:r>
-      <w:r>
-        <w:t xml:space="preserve">, ein Mikrocontroller, der grundlegende Steuerfunktionen übernimmt. </w:t>
-      </w:r>
-      <w:r>
-        <w:t xml:space="preserve">Neben diesem Board </w:t>
-      </w:r>
-      <w:r>
-        <w:t>befinden sich zusätzlich 16 LED-Treiber-Chips, die dafür zuständig sind, die einzelnen LEDs gezielt anzusteuern. Diese Treiber ermöglichen das gezielte Ein- und Ausschalten sowie das Dimmen der LEDs, wodurch unterschiedliche Muster und Animationen auf dem Display dargestellt werden können.</w:t>
-      </w:r>
-    </w:p>
-    <w:p>
-      <w:pPr>
+        <w:t xml:space="preserve">Der SCT2024 ist ein LED-Treiberchip mit 24 Ausgängen, der LEDs seriell angesteuert und dann </w:t>
+      </w:r>
+      <w:r>
+        <w:t>parallelschaltet</w:t>
+      </w:r>
+      <w:r>
+        <w:t>. Er ermöglicht es, viele LEDs gleichzeitig und präzise zu steuern, ohne dass jede direkt mit dem Mikrocontroller verbunden sein muss. In einem 16x16-Display werden mehrere SCT2024 verwendet, um alle 256 LEDs effizient anzusteuern. So lassen sich Muster, Animationen oder reaktive Lichtverläufe einfach umsetzen</w:t>
+      </w:r>
+      <w:r>
+        <w:t>.</w:t>
+      </w:r>
+    </w:p>
+    <w:p>
+      <w:pPr>
+        <w:pStyle w:val="berschrift4"/>
+      </w:pPr>
+      <w:r>
+        <w:t>Mikrofon</w:t>
+      </w:r>
+    </w:p>
+    <w:p>
+      <w:r>
+        <w:rPr>
+          <w:noProof/>
+        </w:rPr>
+        <w:drawing>
+          <wp:inline distT="0" distB="0" distL="0" distR="0" wp14:anchorId="419711FB" wp14:editId="0B9ECE50">
+            <wp:extent cx="1640561" cy="1916264"/>
+            <wp:effectExtent l="0" t="0" r="0" b="8255"/>
+            <wp:docPr id="1736427383" name="Grafik 17"/>
+            <wp:cNvGraphicFramePr>
+              <a:graphicFrameLocks xmlns:a="http://schemas.openxmlformats.org/drawingml/2006/main" noChangeAspect="1"/>
+            </wp:cNvGraphicFramePr>
+            <a:graphic xmlns:a="http://schemas.openxmlformats.org/drawingml/2006/main">
+              <a:graphicData uri="http://schemas.openxmlformats.org/drawingml/2006/picture">
+                <pic:pic xmlns:pic="http://schemas.openxmlformats.org/drawingml/2006/picture">
+                  <pic:nvPicPr>
+                    <pic:cNvPr id="0" name="Picture 7"/>
+                    <pic:cNvPicPr>
+                      <a:picLocks noChangeAspect="1" noChangeArrowheads="1"/>
+                    </pic:cNvPicPr>
+                  </pic:nvPicPr>
+                  <pic:blipFill>
+                    <a:blip r:embed="rId22">
+                      <a:extLst>
+                        <a:ext uri="{28A0092B-C50C-407E-A947-70E740481C1C}">
+                          <a14:useLocalDpi xmlns:a14="http://schemas.microsoft.com/office/drawing/2010/main" val="0"/>
+                        </a:ext>
+                      </a:extLst>
+                    </a:blip>
+                    <a:srcRect/>
+                    <a:stretch>
+                      <a:fillRect/>
+                    </a:stretch>
+                  </pic:blipFill>
+                  <pic:spPr bwMode="auto">
+                    <a:xfrm>
+                      <a:off x="0" y="0"/>
+                      <a:ext cx="1644514" cy="1920881"/>
+                    </a:xfrm>
+                    <a:prstGeom prst="rect">
+                      <a:avLst/>
+                    </a:prstGeom>
+                    <a:noFill/>
+                    <a:ln>
+                      <a:noFill/>
+                    </a:ln>
+                  </pic:spPr>
+                </pic:pic>
+              </a:graphicData>
+            </a:graphic>
+          </wp:inline>
+        </w:drawing>
+      </w:r>
+    </w:p>
+    <w:p>
+      <w:r>
+        <w:t>Das gezeigte Bauteil ist ein Elektret-Kondensatormikrofon. Es nimmt Schallwellen über eine dünne Membran auf und wandelt sie in elektrische Signale um. Diese Mikrofone sind klein, empfindlich und werden oft in Elektronikprojekten verwendet, um Geräusche oder Sprache zu erfassen.</w:t>
+      </w:r>
+    </w:p>
+    <w:p>
+      <w:pPr>
+        <w:pStyle w:val="berschrift4"/>
         <w:rPr>
           <w:rStyle w:val="base"/>
           <w:b/>
@@ -3001,7 +3734,7 @@
                     </pic:cNvPicPr>
                   </pic:nvPicPr>
                   <pic:blipFill rotWithShape="1">
-                    <a:blip r:embed="rId18" cstate="print">
+                    <a:blip r:embed="rId23" cstate="print">
                       <a:extLst>
                         <a:ext uri="{28A0092B-C50C-407E-A947-70E740481C1C}">
                           <a14:useLocalDpi xmlns:a14="http://schemas.microsoft.com/office/drawing/2010/main" val="0"/>
@@ -3063,10 +3796,7 @@
     </w:p>
     <w:p>
       <w:pPr>
-        <w:rPr>
-          <w:b/>
-          <w:bCs/>
-        </w:rPr>
+        <w:pStyle w:val="berschrift4"/>
       </w:pPr>
       <w:r>
         <w:rPr>
@@ -3093,10 +3823,6 @@
         <w:t>essor</w:t>
       </w:r>
       <w:r>
-        <w:rPr>
-          <w:b/>
-          <w:bCs/>
-        </w:rPr>
         <w:t xml:space="preserve"> </w:t>
       </w:r>
     </w:p>
@@ -3105,6 +3831,7 @@
         <w:rPr>
           <w:noProof/>
         </w:rPr>
+        <w:lastRenderedPageBreak/>
         <w:drawing>
           <wp:inline distT="0" distB="0" distL="0" distR="0" wp14:anchorId="61D3A1DB" wp14:editId="100A5670">
             <wp:extent cx="2455351" cy="1630393"/>
@@ -3123,7 +3850,7 @@
                     </pic:cNvPicPr>
                   </pic:nvPicPr>
                   <pic:blipFill rotWithShape="1">
-                    <a:blip r:embed="rId19">
+                    <a:blip r:embed="rId24">
                       <a:extLst>
                         <a:ext uri="{28A0092B-C50C-407E-A947-70E740481C1C}">
                           <a14:useLocalDpi xmlns:a14="http://schemas.microsoft.com/office/drawing/2010/main" val="0"/>
@@ -3179,13 +3906,13 @@
       </w:r>
     </w:p>
     <w:p>
-      <w:bookmarkStart w:id="2" w:name="_Toc196900600"/>
       <w:r>
         <w:t>Der ESP32 ist ein kleiner Computerchip, der WLAN und Bluetooth hat und viele Aufgaben übernehmen kann zum Beispiel Daten messen, verarbeiten oder Geräte steuern. Wenn man ihn in ein Carrier Board einsetzt, werden seine feinen Pins grösser und besser erreichbar. So kann man einfacher Kabel anschliessen und mit anderen Geräten wie Sensoren, Tastern oder LEDs verbinden. Das macht den Aufbau von eigenen Projekten viel leichter.</w:t>
       </w:r>
     </w:p>
     <w:p>
       <w:pPr>
+        <w:pStyle w:val="berschrift4"/>
         <w:rPr>
           <w:rStyle w:val="base"/>
           <w:b/>
@@ -3231,7 +3958,6 @@
         <w:rPr>
           <w:noProof/>
         </w:rPr>
-        <w:lastRenderedPageBreak/>
         <w:drawing>
           <wp:inline distT="0" distB="0" distL="0" distR="0" wp14:anchorId="51E4D496" wp14:editId="3A6A9C4F">
             <wp:extent cx="2092222" cy="1690777"/>
@@ -3250,7 +3976,7 @@
                     </pic:cNvPicPr>
                   </pic:nvPicPr>
                   <pic:blipFill rotWithShape="1">
-                    <a:blip r:embed="rId20">
+                    <a:blip r:embed="rId25">
                       <a:extLst>
                         <a:ext uri="{28A0092B-C50C-407E-A947-70E740481C1C}">
                           <a14:useLocalDpi xmlns:a14="http://schemas.microsoft.com/office/drawing/2010/main" val="0"/>
@@ -3367,15 +4093,14 @@
         <w:rPr>
           <w:rFonts w:asciiTheme="minorHAnsi" w:hAnsiTheme="minorHAnsi" w:cstheme="minorHAnsi"/>
         </w:rPr>
-        <w:t xml:space="preserve"> lässt sich einfach per Kabel anschliessen und eignet sich gut für interaktive Projekte.</w:t>
-      </w:r>
-    </w:p>
-    <w:p>
-      <w:pPr>
+        <w:t xml:space="preserve"> lässt sich einfach per Kabel anschliessen und eignet sich gut für interaktive Projekte</w:t>
+      </w:r>
+      <w:r>
         <w:rPr>
           <w:rFonts w:asciiTheme="minorHAnsi" w:hAnsiTheme="minorHAnsi" w:cstheme="minorHAnsi"/>
         </w:rPr>
-      </w:pPr>
+        <w:t>.</w:t>
+      </w:r>
     </w:p>
     <w:p>
       <w:pPr>
@@ -3394,22 +4119,38 @@
       <w:pPr>
         <w:pStyle w:val="berschrift2"/>
       </w:pPr>
+      <w:bookmarkStart w:id="4" w:name="_Toc197608410"/>
       <w:r>
         <w:lastRenderedPageBreak/>
         <w:t>Planen</w:t>
       </w:r>
-      <w:bookmarkEnd w:id="2"/>
+      <w:bookmarkEnd w:id="4"/>
     </w:p>
     <w:p>
       <w:pPr>
         <w:pStyle w:val="berschrift3"/>
       </w:pPr>
+      <w:bookmarkStart w:id="5" w:name="_Toc197608411"/>
       <w:r>
         <w:t xml:space="preserve">Chip </w:t>
       </w:r>
       <w:r>
         <w:t>Ersatz</w:t>
       </w:r>
+      <w:bookmarkEnd w:id="5"/>
+    </w:p>
+    <w:p>
+      <w:pPr>
+        <w:pStyle w:val="berschrift4"/>
+      </w:pPr>
+      <w:r>
+        <w:t>LED-Box auseinandernehmen</w:t>
+      </w:r>
+    </w:p>
+    <w:p>
+      <w:r>
+        <w:t>Zuerst muss man die Schrauben auf der Hinterseite der Box hinausschrauben.</w:t>
+      </w:r>
     </w:p>
     <w:p>
       <w:r>
@@ -3417,10 +4158,10 @@
           <w:noProof/>
         </w:rPr>
         <w:drawing>
-          <wp:inline distT="0" distB="0" distL="0" distR="0" wp14:anchorId="28647CAD" wp14:editId="59BB7665">
-            <wp:extent cx="4088707" cy="2363518"/>
-            <wp:effectExtent l="0" t="0" r="7620" b="0"/>
-            <wp:docPr id="767795329" name="Grafik 1"/>
+          <wp:inline distT="0" distB="0" distL="0" distR="0" wp14:anchorId="019EDEC0" wp14:editId="176FEDD8">
+            <wp:extent cx="1908785" cy="1828800"/>
+            <wp:effectExtent l="0" t="0" r="0" b="0"/>
+            <wp:docPr id="1321196124" name="Grafik 18"/>
             <wp:cNvGraphicFramePr>
               <a:graphicFrameLocks xmlns:a="http://schemas.openxmlformats.org/drawingml/2006/main" noChangeAspect="1"/>
             </wp:cNvGraphicFramePr>
@@ -3428,28 +4169,91 @@
               <a:graphicData uri="http://schemas.openxmlformats.org/drawingml/2006/picture">
                 <pic:pic xmlns:pic="http://schemas.openxmlformats.org/drawingml/2006/picture">
                   <pic:nvPicPr>
-                    <pic:cNvPr id="767795329" name="Grafik 1"/>
-                    <pic:cNvPicPr/>
+                    <pic:cNvPr id="0" name="Picture 8"/>
+                    <pic:cNvPicPr>
+                      <a:picLocks noChangeAspect="1" noChangeArrowheads="1"/>
+                    </pic:cNvPicPr>
                   </pic:nvPicPr>
-                  <pic:blipFill rotWithShape="1">
-                    <a:blip r:embed="rId21">
+                  <pic:blipFill>
+                    <a:blip r:embed="rId26" cstate="print">
                       <a:extLst>
                         <a:ext uri="{28A0092B-C50C-407E-A947-70E740481C1C}">
                           <a14:useLocalDpi xmlns:a14="http://schemas.microsoft.com/office/drawing/2010/main" val="0"/>
                         </a:ext>
                       </a:extLst>
                     </a:blip>
-                    <a:srcRect l="5350" t="1663" r="7209" b="7149"/>
+                    <a:srcRect/>
+                    <a:stretch>
+                      <a:fillRect/>
+                    </a:stretch>
+                  </pic:blipFill>
+                  <pic:spPr bwMode="auto">
+                    <a:xfrm>
+                      <a:off x="0" y="0"/>
+                      <a:ext cx="1916672" cy="1836356"/>
+                    </a:xfrm>
+                    <a:prstGeom prst="rect">
+                      <a:avLst/>
+                    </a:prstGeom>
+                    <a:noFill/>
+                    <a:ln>
+                      <a:noFill/>
+                    </a:ln>
+                  </pic:spPr>
+                </pic:pic>
+              </a:graphicData>
+            </a:graphic>
+          </wp:inline>
+        </w:drawing>
+      </w:r>
+    </w:p>
+    <w:p>
+      <w:r>
+        <w:t>Danach den Deckel entfernen.</w:t>
+      </w:r>
+    </w:p>
+    <w:p>
+      <w:r>
+        <w:rPr>
+          <w:noProof/>
+        </w:rPr>
+        <w:drawing>
+          <wp:inline distT="0" distB="0" distL="0" distR="0" wp14:anchorId="57993410" wp14:editId="59B35CA4">
+            <wp:extent cx="1908175" cy="1815951"/>
+            <wp:effectExtent l="0" t="0" r="0" b="0"/>
+            <wp:docPr id="1373213212" name="Grafik 19"/>
+            <wp:cNvGraphicFramePr>
+              <a:graphicFrameLocks xmlns:a="http://schemas.openxmlformats.org/drawingml/2006/main" noChangeAspect="1"/>
+            </wp:cNvGraphicFramePr>
+            <a:graphic xmlns:a="http://schemas.openxmlformats.org/drawingml/2006/main">
+              <a:graphicData uri="http://schemas.openxmlformats.org/drawingml/2006/picture">
+                <pic:pic xmlns:pic="http://schemas.openxmlformats.org/drawingml/2006/picture">
+                  <pic:nvPicPr>
+                    <pic:cNvPr id="0" name="Picture 9"/>
+                    <pic:cNvPicPr>
+                      <a:picLocks noChangeAspect="1" noChangeArrowheads="1"/>
+                    </pic:cNvPicPr>
+                  </pic:nvPicPr>
+                  <pic:blipFill rotWithShape="1">
+                    <a:blip r:embed="rId27" cstate="print">
+                      <a:extLst>
+                        <a:ext uri="{28A0092B-C50C-407E-A947-70E740481C1C}">
+                          <a14:useLocalDpi xmlns:a14="http://schemas.microsoft.com/office/drawing/2010/main" val="0"/>
+                        </a:ext>
+                      </a:extLst>
+                    </a:blip>
+                    <a:srcRect l="15559" t="27225" b="12471"/>
                     <a:stretch/>
                   </pic:blipFill>
                   <pic:spPr bwMode="auto">
                     <a:xfrm>
                       <a:off x="0" y="0"/>
-                      <a:ext cx="4089827" cy="2364165"/>
+                      <a:ext cx="1925578" cy="1832512"/>
                     </a:xfrm>
                     <a:prstGeom prst="rect">
                       <a:avLst/>
                     </a:prstGeom>
+                    <a:noFill/>
                     <a:ln>
                       <a:noFill/>
                     </a:ln>
@@ -3467,44 +4271,747 @@
       </w:r>
     </w:p>
     <w:p>
+      <w:r>
+        <w:t>Wenn es offen ist, muss man die 4 Seitenhebel entfernen, diese sind mit Gummi angemacht, also muss man viel Kraft einsetzen.</w:t>
+      </w:r>
+    </w:p>
+    <w:p>
+      <w:r>
+        <w:rPr>
+          <w:noProof/>
+        </w:rPr>
+        <w:drawing>
+          <wp:inline distT="0" distB="0" distL="0" distR="0" wp14:anchorId="252E2F11" wp14:editId="63589E07">
+            <wp:extent cx="1697557" cy="1489722"/>
+            <wp:effectExtent l="8573" t="0" r="6667" b="6668"/>
+            <wp:docPr id="1506626073" name="Grafik 21"/>
+            <wp:cNvGraphicFramePr>
+              <a:graphicFrameLocks xmlns:a="http://schemas.openxmlformats.org/drawingml/2006/main" noChangeAspect="1"/>
+            </wp:cNvGraphicFramePr>
+            <a:graphic xmlns:a="http://schemas.openxmlformats.org/drawingml/2006/main">
+              <a:graphicData uri="http://schemas.openxmlformats.org/drawingml/2006/picture">
+                <pic:pic xmlns:pic="http://schemas.openxmlformats.org/drawingml/2006/picture">
+                  <pic:nvPicPr>
+                    <pic:cNvPr id="0" name="Picture 11"/>
+                    <pic:cNvPicPr>
+                      <a:picLocks noChangeAspect="1" noChangeArrowheads="1"/>
+                    </pic:cNvPicPr>
+                  </pic:nvPicPr>
+                  <pic:blipFill rotWithShape="1">
+                    <a:blip r:embed="rId28" cstate="print">
+                      <a:extLst>
+                        <a:ext uri="{28A0092B-C50C-407E-A947-70E740481C1C}">
+                          <a14:useLocalDpi xmlns:a14="http://schemas.microsoft.com/office/drawing/2010/main" val="0"/>
+                        </a:ext>
+                      </a:extLst>
+                    </a:blip>
+                    <a:srcRect l="22041" t="18996" r="29746" b="24595"/>
+                    <a:stretch/>
+                  </pic:blipFill>
+                  <pic:spPr bwMode="auto">
+                    <a:xfrm rot="5400000">
+                      <a:off x="0" y="0"/>
+                      <a:ext cx="1703857" cy="1495250"/>
+                    </a:xfrm>
+                    <a:prstGeom prst="rect">
+                      <a:avLst/>
+                    </a:prstGeom>
+                    <a:noFill/>
+                    <a:ln>
+                      <a:noFill/>
+                    </a:ln>
+                    <a:extLst>
+                      <a:ext uri="{53640926-AAD7-44D8-BBD7-CCE9431645EC}">
+                        <a14:shadowObscured xmlns:a14="http://schemas.microsoft.com/office/drawing/2010/main"/>
+                      </a:ext>
+                    </a:extLst>
+                  </pic:spPr>
+                </pic:pic>
+              </a:graphicData>
+            </a:graphic>
+          </wp:inline>
+        </w:drawing>
+      </w:r>
+    </w:p>
+    <w:p>
+      <w:r>
+        <w:t>Danach muss man die Habel in den Ecken und die Schrauben unten am Gerüst entfernen.</w:t>
+      </w:r>
+    </w:p>
+    <w:p>
+      <w:r>
+        <w:rPr>
+          <w:noProof/>
+        </w:rPr>
+        <w:drawing>
+          <wp:inline distT="0" distB="0" distL="0" distR="0" wp14:anchorId="7C0F6BFB" wp14:editId="5E790243">
+            <wp:extent cx="1433195" cy="1447447"/>
+            <wp:effectExtent l="0" t="0" r="0" b="635"/>
+            <wp:docPr id="391049751" name="Grafik 23" descr="Ein Bild, das Elektronik, Gerät, Elektronisches Gerät, Maschine enthält.&#10;&#10;KI-generierte Inhalte können fehlerhaft sein."/>
+            <wp:cNvGraphicFramePr>
+              <a:graphicFrameLocks xmlns:a="http://schemas.openxmlformats.org/drawingml/2006/main" noChangeAspect="1"/>
+            </wp:cNvGraphicFramePr>
+            <a:graphic xmlns:a="http://schemas.openxmlformats.org/drawingml/2006/main">
+              <a:graphicData uri="http://schemas.openxmlformats.org/drawingml/2006/picture">
+                <pic:pic xmlns:pic="http://schemas.openxmlformats.org/drawingml/2006/picture">
+                  <pic:nvPicPr>
+                    <pic:cNvPr id="391049751" name="Grafik 23" descr="Ein Bild, das Elektronik, Gerät, Elektronisches Gerät, Maschine enthält.&#10;&#10;KI-generierte Inhalte können fehlerhaft sein."/>
+                    <pic:cNvPicPr>
+                      <a:picLocks noChangeAspect="1" noChangeArrowheads="1"/>
+                    </pic:cNvPicPr>
+                  </pic:nvPicPr>
+                  <pic:blipFill rotWithShape="1">
+                    <a:blip r:embed="rId29" cstate="print">
+                      <a:extLst>
+                        <a:ext uri="{28A0092B-C50C-407E-A947-70E740481C1C}">
+                          <a14:useLocalDpi xmlns:a14="http://schemas.microsoft.com/office/drawing/2010/main" val="0"/>
+                        </a:ext>
+                      </a:extLst>
+                    </a:blip>
+                    <a:srcRect t="19849"/>
+                    <a:stretch/>
+                  </pic:blipFill>
+                  <pic:spPr bwMode="auto">
+                    <a:xfrm>
+                      <a:off x="0" y="0"/>
+                      <a:ext cx="1438751" cy="1453058"/>
+                    </a:xfrm>
+                    <a:prstGeom prst="rect">
+                      <a:avLst/>
+                    </a:prstGeom>
+                    <a:noFill/>
+                    <a:ln>
+                      <a:noFill/>
+                    </a:ln>
+                    <a:extLst>
+                      <a:ext uri="{53640926-AAD7-44D8-BBD7-CCE9431645EC}">
+                        <a14:shadowObscured xmlns:a14="http://schemas.microsoft.com/office/drawing/2010/main"/>
+                      </a:ext>
+                    </a:extLst>
+                  </pic:spPr>
+                </pic:pic>
+              </a:graphicData>
+            </a:graphic>
+          </wp:inline>
+        </w:drawing>
+      </w:r>
+    </w:p>
+    <w:p>
+      <w:r>
+        <w:lastRenderedPageBreak/>
+        <w:t xml:space="preserve">Wenn dies erledigt, </w:t>
+      </w:r>
+      <w:r>
+        <w:t>muss man alle anderen Hebel in den Ecken entfernen.</w:t>
+      </w:r>
+    </w:p>
+    <w:p>
+      <w:r>
+        <w:rPr>
+          <w:noProof/>
+        </w:rPr>
+        <w:drawing>
+          <wp:inline distT="0" distB="0" distL="0" distR="0" wp14:anchorId="41BF667B" wp14:editId="61D63EAE">
+            <wp:extent cx="2537460" cy="1931213"/>
+            <wp:effectExtent l="0" t="0" r="0" b="0"/>
+            <wp:docPr id="908980376" name="Grafik 24"/>
+            <wp:cNvGraphicFramePr>
+              <a:graphicFrameLocks xmlns:a="http://schemas.openxmlformats.org/drawingml/2006/main" noChangeAspect="1"/>
+            </wp:cNvGraphicFramePr>
+            <a:graphic xmlns:a="http://schemas.openxmlformats.org/drawingml/2006/main">
+              <a:graphicData uri="http://schemas.openxmlformats.org/drawingml/2006/picture">
+                <pic:pic xmlns:pic="http://schemas.openxmlformats.org/drawingml/2006/picture">
+                  <pic:nvPicPr>
+                    <pic:cNvPr id="0" name="Picture 15"/>
+                    <pic:cNvPicPr>
+                      <a:picLocks noChangeAspect="1" noChangeArrowheads="1"/>
+                    </pic:cNvPicPr>
+                  </pic:nvPicPr>
+                  <pic:blipFill rotWithShape="1">
+                    <a:blip r:embed="rId30" cstate="print">
+                      <a:extLst>
+                        <a:ext uri="{28A0092B-C50C-407E-A947-70E740481C1C}">
+                          <a14:useLocalDpi xmlns:a14="http://schemas.microsoft.com/office/drawing/2010/main" val="0"/>
+                        </a:ext>
+                      </a:extLst>
+                    </a:blip>
+                    <a:srcRect l="25382" b="24342"/>
+                    <a:stretch/>
+                  </pic:blipFill>
+                  <pic:spPr bwMode="auto">
+                    <a:xfrm>
+                      <a:off x="0" y="0"/>
+                      <a:ext cx="2543455" cy="1935776"/>
+                    </a:xfrm>
+                    <a:prstGeom prst="rect">
+                      <a:avLst/>
+                    </a:prstGeom>
+                    <a:noFill/>
+                    <a:ln>
+                      <a:noFill/>
+                    </a:ln>
+                    <a:extLst>
+                      <a:ext uri="{53640926-AAD7-44D8-BBD7-CCE9431645EC}">
+                        <a14:shadowObscured xmlns:a14="http://schemas.microsoft.com/office/drawing/2010/main"/>
+                      </a:ext>
+                    </a:extLst>
+                  </pic:spPr>
+                </pic:pic>
+              </a:graphicData>
+            </a:graphic>
+          </wp:inline>
+        </w:drawing>
+      </w:r>
+    </w:p>
+    <w:p>
+      <w:r>
+        <w:t>Danach kann man das Gerüst entfernen.</w:t>
+      </w:r>
+    </w:p>
+    <w:p>
+      <w:r>
+        <w:rPr>
+          <w:noProof/>
+        </w:rPr>
+        <w:drawing>
+          <wp:inline distT="0" distB="0" distL="0" distR="0" wp14:anchorId="0862022E" wp14:editId="501F74F2">
+            <wp:extent cx="1382573" cy="1842396"/>
+            <wp:effectExtent l="0" t="0" r="8255" b="5715"/>
+            <wp:docPr id="557423023" name="Grafik 25"/>
+            <wp:cNvGraphicFramePr>
+              <a:graphicFrameLocks xmlns:a="http://schemas.openxmlformats.org/drawingml/2006/main" noChangeAspect="1"/>
+            </wp:cNvGraphicFramePr>
+            <a:graphic xmlns:a="http://schemas.openxmlformats.org/drawingml/2006/main">
+              <a:graphicData uri="http://schemas.openxmlformats.org/drawingml/2006/picture">
+                <pic:pic xmlns:pic="http://schemas.openxmlformats.org/drawingml/2006/picture">
+                  <pic:nvPicPr>
+                    <pic:cNvPr id="0" name="Picture 16"/>
+                    <pic:cNvPicPr>
+                      <a:picLocks noChangeAspect="1" noChangeArrowheads="1"/>
+                    </pic:cNvPicPr>
+                  </pic:nvPicPr>
+                  <pic:blipFill>
+                    <a:blip r:embed="rId31" cstate="print">
+                      <a:extLst>
+                        <a:ext uri="{28A0092B-C50C-407E-A947-70E740481C1C}">
+                          <a14:useLocalDpi xmlns:a14="http://schemas.microsoft.com/office/drawing/2010/main" val="0"/>
+                        </a:ext>
+                      </a:extLst>
+                    </a:blip>
+                    <a:srcRect/>
+                    <a:stretch>
+                      <a:fillRect/>
+                    </a:stretch>
+                  </pic:blipFill>
+                  <pic:spPr bwMode="auto">
+                    <a:xfrm>
+                      <a:off x="0" y="0"/>
+                      <a:ext cx="1387487" cy="1848944"/>
+                    </a:xfrm>
+                    <a:prstGeom prst="rect">
+                      <a:avLst/>
+                    </a:prstGeom>
+                    <a:noFill/>
+                    <a:ln>
+                      <a:noFill/>
+                    </a:ln>
+                  </pic:spPr>
+                </pic:pic>
+              </a:graphicData>
+            </a:graphic>
+          </wp:inline>
+        </w:drawing>
+      </w:r>
+      <w:r>
+        <w:rPr>
+          <w:noProof/>
+        </w:rPr>
+        <w:drawing>
+          <wp:inline distT="0" distB="0" distL="0" distR="0" wp14:anchorId="629BC72F" wp14:editId="4593BF52">
+            <wp:extent cx="1382573" cy="1842397"/>
+            <wp:effectExtent l="0" t="0" r="8255" b="5715"/>
+            <wp:docPr id="337615537" name="Grafik 26"/>
+            <wp:cNvGraphicFramePr>
+              <a:graphicFrameLocks xmlns:a="http://schemas.openxmlformats.org/drawingml/2006/main" noChangeAspect="1"/>
+            </wp:cNvGraphicFramePr>
+            <a:graphic xmlns:a="http://schemas.openxmlformats.org/drawingml/2006/main">
+              <a:graphicData uri="http://schemas.openxmlformats.org/drawingml/2006/picture">
+                <pic:pic xmlns:pic="http://schemas.openxmlformats.org/drawingml/2006/picture">
+                  <pic:nvPicPr>
+                    <pic:cNvPr id="0" name="Picture 17"/>
+                    <pic:cNvPicPr>
+                      <a:picLocks noChangeAspect="1" noChangeArrowheads="1"/>
+                    </pic:cNvPicPr>
+                  </pic:nvPicPr>
+                  <pic:blipFill>
+                    <a:blip r:embed="rId32" cstate="print">
+                      <a:extLst>
+                        <a:ext uri="{28A0092B-C50C-407E-A947-70E740481C1C}">
+                          <a14:useLocalDpi xmlns:a14="http://schemas.microsoft.com/office/drawing/2010/main" val="0"/>
+                        </a:ext>
+                      </a:extLst>
+                    </a:blip>
+                    <a:srcRect/>
+                    <a:stretch>
+                      <a:fillRect/>
+                    </a:stretch>
+                  </pic:blipFill>
+                  <pic:spPr bwMode="auto">
+                    <a:xfrm>
+                      <a:off x="0" y="0"/>
+                      <a:ext cx="1394563" cy="1858375"/>
+                    </a:xfrm>
+                    <a:prstGeom prst="rect">
+                      <a:avLst/>
+                    </a:prstGeom>
+                    <a:noFill/>
+                    <a:ln>
+                      <a:noFill/>
+                    </a:ln>
+                  </pic:spPr>
+                </pic:pic>
+              </a:graphicData>
+            </a:graphic>
+          </wp:inline>
+        </w:drawing>
+      </w:r>
+      <w:r>
+        <w:rPr>
+          <w:noProof/>
+        </w:rPr>
+        <w:drawing>
+          <wp:inline distT="0" distB="0" distL="0" distR="0" wp14:anchorId="0BC09542" wp14:editId="47814729">
+            <wp:extent cx="1367943" cy="1822900"/>
+            <wp:effectExtent l="0" t="0" r="3810" b="6350"/>
+            <wp:docPr id="1660932333" name="Grafik 27"/>
+            <wp:cNvGraphicFramePr>
+              <a:graphicFrameLocks xmlns:a="http://schemas.openxmlformats.org/drawingml/2006/main" noChangeAspect="1"/>
+            </wp:cNvGraphicFramePr>
+            <a:graphic xmlns:a="http://schemas.openxmlformats.org/drawingml/2006/main">
+              <a:graphicData uri="http://schemas.openxmlformats.org/drawingml/2006/picture">
+                <pic:pic xmlns:pic="http://schemas.openxmlformats.org/drawingml/2006/picture">
+                  <pic:nvPicPr>
+                    <pic:cNvPr id="0" name="Picture 18"/>
+                    <pic:cNvPicPr>
+                      <a:picLocks noChangeAspect="1" noChangeArrowheads="1"/>
+                    </pic:cNvPicPr>
+                  </pic:nvPicPr>
+                  <pic:blipFill>
+                    <a:blip r:embed="rId33" cstate="print">
+                      <a:extLst>
+                        <a:ext uri="{28A0092B-C50C-407E-A947-70E740481C1C}">
+                          <a14:useLocalDpi xmlns:a14="http://schemas.microsoft.com/office/drawing/2010/main" val="0"/>
+                        </a:ext>
+                      </a:extLst>
+                    </a:blip>
+                    <a:srcRect/>
+                    <a:stretch>
+                      <a:fillRect/>
+                    </a:stretch>
+                  </pic:blipFill>
+                  <pic:spPr bwMode="auto">
+                    <a:xfrm>
+                      <a:off x="0" y="0"/>
+                      <a:ext cx="1374213" cy="1831255"/>
+                    </a:xfrm>
+                    <a:prstGeom prst="rect">
+                      <a:avLst/>
+                    </a:prstGeom>
+                    <a:noFill/>
+                    <a:ln>
+                      <a:noFill/>
+                    </a:ln>
+                  </pic:spPr>
+                </pic:pic>
+              </a:graphicData>
+            </a:graphic>
+          </wp:inline>
+        </w:drawing>
+      </w:r>
+    </w:p>
+    <w:p>
+      <w:r>
+        <w:t xml:space="preserve">Am Schluss sollte man eine </w:t>
+      </w:r>
+      <w:r>
+        <w:t>Box,</w:t>
+      </w:r>
+      <w:r>
+        <w:t xml:space="preserve"> um alles zu heben, 2 Halterungen, </w:t>
+      </w:r>
+      <w:r>
+        <w:t>4 Schrauben, 4 Seitenhalterungen, 14 Eck-Halter, LED-Bildschirm und die Stromversorgung haben.</w:t>
+      </w:r>
+    </w:p>
+    <w:p>
+      <w:r>
+        <w:rPr>
+          <w:noProof/>
+        </w:rPr>
+        <w:drawing>
+          <wp:inline distT="0" distB="0" distL="0" distR="0" wp14:anchorId="2B241F33" wp14:editId="55398DB8">
+            <wp:extent cx="1382573" cy="1842397"/>
+            <wp:effectExtent l="0" t="0" r="8255" b="5715"/>
+            <wp:docPr id="2085664336" name="Grafik 26" descr="Ein Bild, das Elektronik, Maschine, Elektrische Leitungen, Elektrisches Bauelement enthält.&#10;&#10;KI-generierte Inhalte können fehlerhaft sein."/>
+            <wp:cNvGraphicFramePr>
+              <a:graphicFrameLocks xmlns:a="http://schemas.openxmlformats.org/drawingml/2006/main" noChangeAspect="1"/>
+            </wp:cNvGraphicFramePr>
+            <a:graphic xmlns:a="http://schemas.openxmlformats.org/drawingml/2006/main">
+              <a:graphicData uri="http://schemas.openxmlformats.org/drawingml/2006/picture">
+                <pic:pic xmlns:pic="http://schemas.openxmlformats.org/drawingml/2006/picture">
+                  <pic:nvPicPr>
+                    <pic:cNvPr id="2085664336" name="Grafik 26" descr="Ein Bild, das Elektronik, Maschine, Elektrische Leitungen, Elektrisches Bauelement enthält.&#10;&#10;KI-generierte Inhalte können fehlerhaft sein."/>
+                    <pic:cNvPicPr>
+                      <a:picLocks noChangeAspect="1" noChangeArrowheads="1"/>
+                    </pic:cNvPicPr>
+                  </pic:nvPicPr>
+                  <pic:blipFill>
+                    <a:blip r:embed="rId32" cstate="print">
+                      <a:extLst>
+                        <a:ext uri="{28A0092B-C50C-407E-A947-70E740481C1C}">
+                          <a14:useLocalDpi xmlns:a14="http://schemas.microsoft.com/office/drawing/2010/main" val="0"/>
+                        </a:ext>
+                      </a:extLst>
+                    </a:blip>
+                    <a:srcRect/>
+                    <a:stretch>
+                      <a:fillRect/>
+                    </a:stretch>
+                  </pic:blipFill>
+                  <pic:spPr bwMode="auto">
+                    <a:xfrm>
+                      <a:off x="0" y="0"/>
+                      <a:ext cx="1394563" cy="1858375"/>
+                    </a:xfrm>
+                    <a:prstGeom prst="rect">
+                      <a:avLst/>
+                    </a:prstGeom>
+                    <a:noFill/>
+                    <a:ln>
+                      <a:noFill/>
+                    </a:ln>
+                  </pic:spPr>
+                </pic:pic>
+              </a:graphicData>
+            </a:graphic>
+          </wp:inline>
+        </w:drawing>
+      </w:r>
+      <w:r>
+        <w:rPr>
+          <w:noProof/>
+        </w:rPr>
+        <w:drawing>
+          <wp:inline distT="0" distB="0" distL="0" distR="0" wp14:anchorId="6140A400" wp14:editId="5C65EF93">
+            <wp:extent cx="1377859" cy="1836115"/>
+            <wp:effectExtent l="0" t="0" r="0" b="0"/>
+            <wp:docPr id="453027667" name="Grafik 28"/>
+            <wp:cNvGraphicFramePr>
+              <a:graphicFrameLocks xmlns:a="http://schemas.openxmlformats.org/drawingml/2006/main" noChangeAspect="1"/>
+            </wp:cNvGraphicFramePr>
+            <a:graphic xmlns:a="http://schemas.openxmlformats.org/drawingml/2006/main">
+              <a:graphicData uri="http://schemas.openxmlformats.org/drawingml/2006/picture">
+                <pic:pic xmlns:pic="http://schemas.openxmlformats.org/drawingml/2006/picture">
+                  <pic:nvPicPr>
+                    <pic:cNvPr id="0" name="Picture 19"/>
+                    <pic:cNvPicPr>
+                      <a:picLocks noChangeAspect="1" noChangeArrowheads="1"/>
+                    </pic:cNvPicPr>
+                  </pic:nvPicPr>
+                  <pic:blipFill>
+                    <a:blip r:embed="rId34" cstate="print">
+                      <a:extLst>
+                        <a:ext uri="{28A0092B-C50C-407E-A947-70E740481C1C}">
+                          <a14:useLocalDpi xmlns:a14="http://schemas.microsoft.com/office/drawing/2010/main" val="0"/>
+                        </a:ext>
+                      </a:extLst>
+                    </a:blip>
+                    <a:srcRect/>
+                    <a:stretch>
+                      <a:fillRect/>
+                    </a:stretch>
+                  </pic:blipFill>
+                  <pic:spPr bwMode="auto">
+                    <a:xfrm>
+                      <a:off x="0" y="0"/>
+                      <a:ext cx="1386573" cy="1847728"/>
+                    </a:xfrm>
+                    <a:prstGeom prst="rect">
+                      <a:avLst/>
+                    </a:prstGeom>
+                    <a:noFill/>
+                    <a:ln>
+                      <a:noFill/>
+                    </a:ln>
+                  </pic:spPr>
+                </pic:pic>
+              </a:graphicData>
+            </a:graphic>
+          </wp:inline>
+        </w:drawing>
+      </w:r>
+      <w:r>
+        <w:rPr>
+          <w:noProof/>
+        </w:rPr>
+        <w:drawing>
+          <wp:inline distT="0" distB="0" distL="0" distR="0" wp14:anchorId="7DE8E2E1" wp14:editId="4FE341F3">
+            <wp:extent cx="1375257" cy="1832647"/>
+            <wp:effectExtent l="0" t="0" r="0" b="0"/>
+            <wp:docPr id="202312289" name="Grafik 29"/>
+            <wp:cNvGraphicFramePr>
+              <a:graphicFrameLocks xmlns:a="http://schemas.openxmlformats.org/drawingml/2006/main" noChangeAspect="1"/>
+            </wp:cNvGraphicFramePr>
+            <a:graphic xmlns:a="http://schemas.openxmlformats.org/drawingml/2006/main">
+              <a:graphicData uri="http://schemas.openxmlformats.org/drawingml/2006/picture">
+                <pic:pic xmlns:pic="http://schemas.openxmlformats.org/drawingml/2006/picture">
+                  <pic:nvPicPr>
+                    <pic:cNvPr id="0" name="Picture 20"/>
+                    <pic:cNvPicPr>
+                      <a:picLocks noChangeAspect="1" noChangeArrowheads="1"/>
+                    </pic:cNvPicPr>
+                  </pic:nvPicPr>
+                  <pic:blipFill>
+                    <a:blip r:embed="rId35" cstate="print">
+                      <a:extLst>
+                        <a:ext uri="{28A0092B-C50C-407E-A947-70E740481C1C}">
+                          <a14:useLocalDpi xmlns:a14="http://schemas.microsoft.com/office/drawing/2010/main" val="0"/>
+                        </a:ext>
+                      </a:extLst>
+                    </a:blip>
+                    <a:srcRect/>
+                    <a:stretch>
+                      <a:fillRect/>
+                    </a:stretch>
+                  </pic:blipFill>
+                  <pic:spPr bwMode="auto">
+                    <a:xfrm>
+                      <a:off x="0" y="0"/>
+                      <a:ext cx="1388883" cy="1850805"/>
+                    </a:xfrm>
+                    <a:prstGeom prst="rect">
+                      <a:avLst/>
+                    </a:prstGeom>
+                    <a:noFill/>
+                    <a:ln>
+                      <a:noFill/>
+                    </a:ln>
+                  </pic:spPr>
+                </pic:pic>
+              </a:graphicData>
+            </a:graphic>
+          </wp:inline>
+        </w:drawing>
+      </w:r>
+      <w:r>
+        <w:rPr>
+          <w:noProof/>
+        </w:rPr>
+        <w:drawing>
+          <wp:inline distT="0" distB="0" distL="0" distR="0" wp14:anchorId="183C1D85" wp14:editId="392808B8">
+            <wp:extent cx="1375258" cy="1834806"/>
+            <wp:effectExtent l="0" t="0" r="0" b="0"/>
+            <wp:docPr id="389371196" name="Grafik 30"/>
+            <wp:cNvGraphicFramePr>
+              <a:graphicFrameLocks xmlns:a="http://schemas.openxmlformats.org/drawingml/2006/main" noChangeAspect="1"/>
+            </wp:cNvGraphicFramePr>
+            <a:graphic xmlns:a="http://schemas.openxmlformats.org/drawingml/2006/main">
+              <a:graphicData uri="http://schemas.openxmlformats.org/drawingml/2006/picture">
+                <pic:pic xmlns:pic="http://schemas.openxmlformats.org/drawingml/2006/picture">
+                  <pic:nvPicPr>
+                    <pic:cNvPr id="0" name="Picture 21"/>
+                    <pic:cNvPicPr>
+                      <a:picLocks noChangeAspect="1" noChangeArrowheads="1"/>
+                    </pic:cNvPicPr>
+                  </pic:nvPicPr>
+                  <pic:blipFill>
+                    <a:blip r:embed="rId36" cstate="print">
+                      <a:extLst>
+                        <a:ext uri="{28A0092B-C50C-407E-A947-70E740481C1C}">
+                          <a14:useLocalDpi xmlns:a14="http://schemas.microsoft.com/office/drawing/2010/main" val="0"/>
+                        </a:ext>
+                      </a:extLst>
+                    </a:blip>
+                    <a:srcRect/>
+                    <a:stretch>
+                      <a:fillRect/>
+                    </a:stretch>
+                  </pic:blipFill>
+                  <pic:spPr bwMode="auto">
+                    <a:xfrm>
+                      <a:off x="0" y="0"/>
+                      <a:ext cx="1393325" cy="1858911"/>
+                    </a:xfrm>
+                    <a:prstGeom prst="rect">
+                      <a:avLst/>
+                    </a:prstGeom>
+                    <a:noFill/>
+                    <a:ln>
+                      <a:noFill/>
+                    </a:ln>
+                  </pic:spPr>
+                </pic:pic>
+              </a:graphicData>
+            </a:graphic>
+          </wp:inline>
+        </w:drawing>
+      </w:r>
+      <w:r>
+        <w:rPr>
+          <w:noProof/>
+        </w:rPr>
+        <w:drawing>
+          <wp:inline distT="0" distB="0" distL="0" distR="0" wp14:anchorId="75EDD02B" wp14:editId="6CF975C5">
+            <wp:extent cx="1845928" cy="1384545"/>
+            <wp:effectExtent l="1905" t="0" r="4445" b="4445"/>
+            <wp:docPr id="1784537496" name="Grafik 31"/>
+            <wp:cNvGraphicFramePr>
+              <a:graphicFrameLocks xmlns:a="http://schemas.openxmlformats.org/drawingml/2006/main" noChangeAspect="1"/>
+            </wp:cNvGraphicFramePr>
+            <a:graphic xmlns:a="http://schemas.openxmlformats.org/drawingml/2006/main">
+              <a:graphicData uri="http://schemas.openxmlformats.org/drawingml/2006/picture">
+                <pic:pic xmlns:pic="http://schemas.openxmlformats.org/drawingml/2006/picture">
+                  <pic:nvPicPr>
+                    <pic:cNvPr id="0" name="Picture 22"/>
+                    <pic:cNvPicPr>
+                      <a:picLocks noChangeAspect="1" noChangeArrowheads="1"/>
+                    </pic:cNvPicPr>
+                  </pic:nvPicPr>
+                  <pic:blipFill>
+                    <a:blip r:embed="rId37" cstate="print">
+                      <a:extLst>
+                        <a:ext uri="{28A0092B-C50C-407E-A947-70E740481C1C}">
+                          <a14:useLocalDpi xmlns:a14="http://schemas.microsoft.com/office/drawing/2010/main" val="0"/>
+                        </a:ext>
+                      </a:extLst>
+                    </a:blip>
+                    <a:srcRect/>
+                    <a:stretch>
+                      <a:fillRect/>
+                    </a:stretch>
+                  </pic:blipFill>
+                  <pic:spPr bwMode="auto">
+                    <a:xfrm rot="5400000">
+                      <a:off x="0" y="0"/>
+                      <a:ext cx="1861685" cy="1396364"/>
+                    </a:xfrm>
+                    <a:prstGeom prst="rect">
+                      <a:avLst/>
+                    </a:prstGeom>
+                    <a:noFill/>
+                    <a:ln>
+                      <a:noFill/>
+                    </a:ln>
+                  </pic:spPr>
+                </pic:pic>
+              </a:graphicData>
+            </a:graphic>
+          </wp:inline>
+        </w:drawing>
+      </w:r>
+      <w:r>
+        <w:rPr>
+          <w:noProof/>
+        </w:rPr>
+        <w:drawing>
+          <wp:inline distT="0" distB="0" distL="0" distR="0" wp14:anchorId="05EA4991" wp14:editId="3F3B9CC1">
+            <wp:extent cx="1375258" cy="1832648"/>
+            <wp:effectExtent l="0" t="0" r="0" b="0"/>
+            <wp:docPr id="1039759809" name="Grafik 32"/>
+            <wp:cNvGraphicFramePr>
+              <a:graphicFrameLocks xmlns:a="http://schemas.openxmlformats.org/drawingml/2006/main" noChangeAspect="1"/>
+            </wp:cNvGraphicFramePr>
+            <a:graphic xmlns:a="http://schemas.openxmlformats.org/drawingml/2006/main">
+              <a:graphicData uri="http://schemas.openxmlformats.org/drawingml/2006/picture">
+                <pic:pic xmlns:pic="http://schemas.openxmlformats.org/drawingml/2006/picture">
+                  <pic:nvPicPr>
+                    <pic:cNvPr id="0" name="Picture 23"/>
+                    <pic:cNvPicPr>
+                      <a:picLocks noChangeAspect="1" noChangeArrowheads="1"/>
+                    </pic:cNvPicPr>
+                  </pic:nvPicPr>
+                  <pic:blipFill>
+                    <a:blip r:embed="rId38" cstate="print">
+                      <a:extLst>
+                        <a:ext uri="{28A0092B-C50C-407E-A947-70E740481C1C}">
+                          <a14:useLocalDpi xmlns:a14="http://schemas.microsoft.com/office/drawing/2010/main" val="0"/>
+                        </a:ext>
+                      </a:extLst>
+                    </a:blip>
+                    <a:srcRect/>
+                    <a:stretch>
+                      <a:fillRect/>
+                    </a:stretch>
+                  </pic:blipFill>
+                  <pic:spPr bwMode="auto">
+                    <a:xfrm>
+                      <a:off x="0" y="0"/>
+                      <a:ext cx="1380080" cy="1839073"/>
+                    </a:xfrm>
+                    <a:prstGeom prst="rect">
+                      <a:avLst/>
+                    </a:prstGeom>
+                    <a:noFill/>
+                    <a:ln>
+                      <a:noFill/>
+                    </a:ln>
+                  </pic:spPr>
+                </pic:pic>
+              </a:graphicData>
+            </a:graphic>
+          </wp:inline>
+        </w:drawing>
+      </w:r>
+    </w:p>
+    <w:p/>
+    <w:p>
+      <w:pPr>
+        <w:pStyle w:val="berschrift4"/>
+      </w:pPr>
+      <w:r>
+        <w:lastRenderedPageBreak/>
+        <w:t>Chip ersetzen</w:t>
+      </w:r>
+    </w:p>
+    <w:p>
       <w:pPr>
         <w:pStyle w:val="berschrift2"/>
       </w:pPr>
-      <w:bookmarkStart w:id="3" w:name="_Toc196900601"/>
+      <w:bookmarkStart w:id="6" w:name="_Toc197608412"/>
       <w:r>
         <w:t>Entscheiden</w:t>
       </w:r>
-      <w:bookmarkEnd w:id="3"/>
+      <w:bookmarkEnd w:id="6"/>
     </w:p>
     <w:p>
       <w:pPr>
         <w:pStyle w:val="berschrift2"/>
       </w:pPr>
-      <w:bookmarkStart w:id="4" w:name="_Toc196900602"/>
+      <w:bookmarkStart w:id="7" w:name="_Toc197608413"/>
       <w:r>
         <w:t>Realisieren</w:t>
       </w:r>
-      <w:bookmarkEnd w:id="4"/>
+      <w:bookmarkEnd w:id="7"/>
     </w:p>
     <w:p>
       <w:pPr>
         <w:pStyle w:val="berschrift2"/>
       </w:pPr>
-      <w:bookmarkStart w:id="5" w:name="_Toc196900603"/>
+      <w:bookmarkStart w:id="8" w:name="_Toc197608414"/>
       <w:r>
         <w:t>Kontrollieren</w:t>
       </w:r>
-      <w:bookmarkEnd w:id="5"/>
+      <w:bookmarkEnd w:id="8"/>
     </w:p>
     <w:p>
       <w:pPr>
         <w:pStyle w:val="berschrift2"/>
       </w:pPr>
-      <w:bookmarkStart w:id="6" w:name="_Toc196900604"/>
+      <w:bookmarkStart w:id="9" w:name="_Toc197608415"/>
       <w:r>
         <w:t>Auswerten</w:t>
       </w:r>
-      <w:bookmarkEnd w:id="6"/>
+      <w:bookmarkEnd w:id="9"/>
     </w:p>
     <w:p>
       <w:pPr>
@@ -3513,7 +5020,7 @@
           <w:color w:val="CCCC00" w:themeColor="text2"/>
         </w:rPr>
       </w:pPr>
-      <w:bookmarkStart w:id="7" w:name="_Toc196900605"/>
+      <w:bookmarkStart w:id="10" w:name="_Toc197608416"/>
       <w:r>
         <w:lastRenderedPageBreak/>
         <w:t>Verzeichnisse</w:t>
@@ -3524,19 +5031,19 @@
         </w:rPr>
         <w:t>.</w:t>
       </w:r>
-      <w:bookmarkEnd w:id="7"/>
+      <w:bookmarkEnd w:id="10"/>
     </w:p>
     <w:p>
       <w:pPr>
         <w:pStyle w:val="berschrift2"/>
       </w:pPr>
-      <w:bookmarkStart w:id="8" w:name="_Toc117236043"/>
-      <w:bookmarkStart w:id="9" w:name="_Toc196900606"/>
+      <w:bookmarkStart w:id="11" w:name="_Toc117236043"/>
+      <w:bookmarkStart w:id="12" w:name="_Toc197608417"/>
       <w:r>
         <w:t>Abbildungen</w:t>
       </w:r>
-      <w:bookmarkEnd w:id="8"/>
-      <w:bookmarkEnd w:id="9"/>
+      <w:bookmarkEnd w:id="11"/>
+      <w:bookmarkEnd w:id="12"/>
     </w:p>
     <w:p>
       <w:pPr>
@@ -3647,18 +5154,18 @@
       <w:r>
         <w:fldChar w:fldCharType="end"/>
       </w:r>
-      <w:bookmarkStart w:id="10" w:name="_Toc117236044"/>
+      <w:bookmarkStart w:id="13" w:name="_Toc117236044"/>
     </w:p>
     <w:p>
       <w:pPr>
         <w:pStyle w:val="berschrift2"/>
       </w:pPr>
-      <w:bookmarkStart w:id="11" w:name="_Toc196900607"/>
+      <w:bookmarkStart w:id="14" w:name="_Toc197608418"/>
       <w:r>
         <w:t>Tabellen</w:t>
       </w:r>
-      <w:bookmarkEnd w:id="10"/>
-      <w:bookmarkEnd w:id="11"/>
+      <w:bookmarkEnd w:id="13"/>
+      <w:bookmarkEnd w:id="14"/>
     </w:p>
     <w:p>
       <w:pPr>
@@ -3701,18 +5208,18 @@
       </w:r>
     </w:p>
     <w:p>
-      <w:bookmarkStart w:id="12" w:name="_Toc117236045"/>
+      <w:bookmarkStart w:id="15" w:name="_Toc117236045"/>
     </w:p>
     <w:p>
       <w:pPr>
         <w:pStyle w:val="berschrift2"/>
       </w:pPr>
-      <w:bookmarkStart w:id="13" w:name="_Toc196900608"/>
+      <w:bookmarkStart w:id="16" w:name="_Toc197608419"/>
       <w:r>
         <w:t>Quellen</w:t>
       </w:r>
-      <w:bookmarkEnd w:id="12"/>
-      <w:bookmarkEnd w:id="13"/>
+      <w:bookmarkEnd w:id="15"/>
+      <w:bookmarkEnd w:id="16"/>
     </w:p>
     <w:p>
       <w:pPr>
@@ -3752,10 +5259,10 @@
       </w:r>
     </w:p>
     <w:sectPr>
-      <w:headerReference w:type="default" r:id="rId22"/>
-      <w:footerReference w:type="default" r:id="rId23"/>
-      <w:headerReference w:type="first" r:id="rId24"/>
-      <w:footerReference w:type="first" r:id="rId25"/>
+      <w:headerReference w:type="default" r:id="rId39"/>
+      <w:footerReference w:type="default" r:id="rId40"/>
+      <w:headerReference w:type="first" r:id="rId41"/>
+      <w:footerReference w:type="first" r:id="rId42"/>
       <w:pgSz w:w="11906" w:h="16838"/>
       <w:pgMar w:top="851" w:right="1274" w:bottom="993" w:left="1276" w:header="510" w:footer="567" w:gutter="0"/>
       <w:cols w:space="708"/>
@@ -7912,6 +9419,30 @@
       <w:lang w:eastAsia="de-CH"/>
     </w:rPr>
   </w:style>
+  <w:style w:type="character" w:styleId="NichtaufgelsteErwhnung">
+    <w:name w:val="Unresolved Mention"/>
+    <w:basedOn w:val="Absatz-Standardschriftart"/>
+    <w:uiPriority w:val="99"/>
+    <w:semiHidden/>
+    <w:unhideWhenUsed/>
+    <w:rsid w:val="00EF3612"/>
+    <w:rPr>
+      <w:color w:val="605E5C"/>
+      <w:shd w:val="clear" w:color="auto" w:fill="E1DFDD"/>
+    </w:rPr>
+  </w:style>
+  <w:style w:type="character" w:styleId="BesuchterLink">
+    <w:name w:val="FollowedHyperlink"/>
+    <w:basedOn w:val="Absatz-Standardschriftart"/>
+    <w:uiPriority w:val="99"/>
+    <w:semiHidden/>
+    <w:unhideWhenUsed/>
+    <w:rsid w:val="00EF3612"/>
+    <w:rPr>
+      <w:color w:val="002060" w:themeColor="followedHyperlink"/>
+      <w:u w:val="single"/>
+    </w:rPr>
+  </w:style>
 </w:styles>
 </file>
 
@@ -8114,10 +9645,12 @@
     <w:rsid w:val="005A0361"/>
     <w:rsid w:val="005C2D5C"/>
     <w:rsid w:val="008D5E59"/>
+    <w:rsid w:val="0094456A"/>
     <w:rsid w:val="00A12FD3"/>
     <w:rsid w:val="00A40636"/>
     <w:rsid w:val="00A527A9"/>
     <w:rsid w:val="00C7566B"/>
+    <w:rsid w:val="00CA0A3A"/>
   </w:rsids>
   <m:mathPr>
     <m:mathFont m:val="Cambria Math"/>
@@ -8798,21 +10331,6 @@
 </file>
 
 <file path=customXml/item1.xml><?xml version="1.0" encoding="utf-8"?>
-<p:properties xmlns:p="http://schemas.microsoft.com/office/2006/metadata/properties" xmlns:xsi="http://www.w3.org/2001/XMLSchema-instance" xmlns:pc="http://schemas.microsoft.com/office/infopath/2007/PartnerControls">
-  <documentManagement>
-    <lcf76f155ced4ddcb4097134ff3c332f xmlns="46eb9099-7dd6-4793-9b95-bd76d8cd2ac6">
-      <Terms xmlns="http://schemas.microsoft.com/office/infopath/2007/PartnerControls"/>
-    </lcf76f155ced4ddcb4097134ff3c332f>
-    <TaxCatchAll xmlns="b443b60d-c1ec-4166-a4bb-f67dccbf8c3d" xsi:nil="true"/>
-  </documentManagement>
-</p:properties>
-</file>
-
-<file path=customXml/item2.xml><?xml version="1.0" encoding="utf-8"?>
-<b:Sources xmlns:b="http://schemas.openxmlformats.org/officeDocument/2006/bibliography" xmlns="http://schemas.openxmlformats.org/officeDocument/2006/bibliography" SelectedStyle="\APASixthEditionOfficeOnline.xsl" StyleName="APA" Version="6"/>
-</file>
-
-<file path=customXml/item3.xml><?xml version="1.0" encoding="utf-8"?>
 <ct:contentTypeSchema xmlns:ct="http://schemas.microsoft.com/office/2006/metadata/contentType" xmlns:ma="http://schemas.microsoft.com/office/2006/metadata/properties/metaAttributes" ct:_="" ma:_="" ma:contentTypeName="Dokument" ma:contentTypeID="0x010100A126817EE653F44FB580535BAFF71B76" ma:contentTypeVersion="13" ma:contentTypeDescription="Ein neues Dokument erstellen." ma:contentTypeScope="" ma:versionID="b7f64dff3cf3c9b1ec125c71c5c5b863">
   <xsd:schema xmlns:xsd="http://www.w3.org/2001/XMLSchema" xmlns:xs="http://www.w3.org/2001/XMLSchema" xmlns:p="http://schemas.microsoft.com/office/2006/metadata/properties" xmlns:ns2="46eb9099-7dd6-4793-9b95-bd76d8cd2ac6" xmlns:ns3="b443b60d-c1ec-4166-a4bb-f67dccbf8c3d" targetNamespace="http://schemas.microsoft.com/office/2006/metadata/properties" ma:root="true" ma:fieldsID="2480804df4774d270e3faabea5cfcca2" ns2:_="" ns3:_="">
     <xsd:import namespace="46eb9099-7dd6-4793-9b95-bd76d8cd2ac6"/>
@@ -9019,6 +10537,21 @@
 </ct:contentTypeSchema>
 </file>
 
+<file path=customXml/item2.xml><?xml version="1.0" encoding="utf-8"?>
+<b:Sources xmlns:b="http://schemas.openxmlformats.org/officeDocument/2006/bibliography" xmlns="http://schemas.openxmlformats.org/officeDocument/2006/bibliography" SelectedStyle="\APASixthEditionOfficeOnline.xsl" StyleName="APA" Version="6"/>
+</file>
+
+<file path=customXml/item3.xml><?xml version="1.0" encoding="utf-8"?>
+<p:properties xmlns:p="http://schemas.microsoft.com/office/2006/metadata/properties" xmlns:xsi="http://www.w3.org/2001/XMLSchema-instance" xmlns:pc="http://schemas.microsoft.com/office/infopath/2007/PartnerControls">
+  <documentManagement>
+    <lcf76f155ced4ddcb4097134ff3c332f xmlns="46eb9099-7dd6-4793-9b95-bd76d8cd2ac6">
+      <Terms xmlns="http://schemas.microsoft.com/office/infopath/2007/PartnerControls"/>
+    </lcf76f155ced4ddcb4097134ff3c332f>
+    <TaxCatchAll xmlns="b443b60d-c1ec-4166-a4bb-f67dccbf8c3d" xsi:nil="true"/>
+  </documentManagement>
+</p:properties>
+</file>
+
 <file path=customXml/item4.xml><?xml version="1.0" encoding="utf-8"?>
 <?mso-contentType ?>
 <FormTemplates xmlns="http://schemas.microsoft.com/sharepoint/v3/contenttype/forms">
@@ -9029,25 +10562,6 @@
 </file>
 
 <file path=customXml/itemProps1.xml><?xml version="1.0" encoding="utf-8"?>
-<ds:datastoreItem xmlns:ds="http://schemas.openxmlformats.org/officeDocument/2006/customXml" ds:itemID="{CBA37030-E913-4E37-A03C-881271D4064D}">
-  <ds:schemaRefs>
-    <ds:schemaRef ds:uri="http://schemas.microsoft.com/office/2006/metadata/properties"/>
-    <ds:schemaRef ds:uri="http://schemas.microsoft.com/office/infopath/2007/PartnerControls"/>
-    <ds:schemaRef ds:uri="46eb9099-7dd6-4793-9b95-bd76d8cd2ac6"/>
-    <ds:schemaRef ds:uri="b443b60d-c1ec-4166-a4bb-f67dccbf8c3d"/>
-  </ds:schemaRefs>
-</ds:datastoreItem>
-</file>
-
-<file path=customXml/itemProps2.xml><?xml version="1.0" encoding="utf-8"?>
-<ds:datastoreItem xmlns:ds="http://schemas.openxmlformats.org/officeDocument/2006/customXml" ds:itemID="{B6F5B63D-75CB-41E9-9D4E-E58226A134E5}">
-  <ds:schemaRefs>
-    <ds:schemaRef ds:uri="http://schemas.openxmlformats.org/officeDocument/2006/bibliography"/>
-  </ds:schemaRefs>
-</ds:datastoreItem>
-</file>
-
-<file path=customXml/itemProps3.xml><?xml version="1.0" encoding="utf-8"?>
 <ds:datastoreItem xmlns:ds="http://schemas.openxmlformats.org/officeDocument/2006/customXml" ds:itemID="{058073D4-FBF0-43EB-8D08-61D662B48D75}">
   <ds:schemaRefs>
     <ds:schemaRef ds:uri="http://schemas.microsoft.com/office/2006/metadata/contentType"/>
@@ -9066,6 +10580,25 @@
 </ds:datastoreItem>
 </file>
 
+<file path=customXml/itemProps2.xml><?xml version="1.0" encoding="utf-8"?>
+<ds:datastoreItem xmlns:ds="http://schemas.openxmlformats.org/officeDocument/2006/customXml" ds:itemID="{B6F5B63D-75CB-41E9-9D4E-E58226A134E5}">
+  <ds:schemaRefs>
+    <ds:schemaRef ds:uri="http://schemas.openxmlformats.org/officeDocument/2006/bibliography"/>
+  </ds:schemaRefs>
+</ds:datastoreItem>
+</file>
+
+<file path=customXml/itemProps3.xml><?xml version="1.0" encoding="utf-8"?>
+<ds:datastoreItem xmlns:ds="http://schemas.openxmlformats.org/officeDocument/2006/customXml" ds:itemID="{CBA37030-E913-4E37-A03C-881271D4064D}">
+  <ds:schemaRefs>
+    <ds:schemaRef ds:uri="http://schemas.microsoft.com/office/2006/metadata/properties"/>
+    <ds:schemaRef ds:uri="http://schemas.microsoft.com/office/infopath/2007/PartnerControls"/>
+    <ds:schemaRef ds:uri="46eb9099-7dd6-4793-9b95-bd76d8cd2ac6"/>
+    <ds:schemaRef ds:uri="b443b60d-c1ec-4166-a4bb-f67dccbf8c3d"/>
+  </ds:schemaRefs>
+</ds:datastoreItem>
+</file>
+
 <file path=customXml/itemProps4.xml><?xml version="1.0" encoding="utf-8"?>
 <ds:datastoreItem xmlns:ds="http://schemas.openxmlformats.org/officeDocument/2006/customXml" ds:itemID="{0494ADC6-6FDC-4384-9E53-3B9C03EA5998}">
   <ds:schemaRefs>

</xml_diff>